<commit_message>
TASK_18, completed main and game pages.
</commit_message>
<xml_diff>
--- a/docs/plan 14-12-2014.docx
+++ b/docs/plan 14-12-2014.docx
@@ -1,6 +1,6 @@
 
 <file path=word/document.xml><?xml version="1.0" encoding="utf-8"?>
-<w:document xmlns:ve="http://schemas.openxmlformats.org/markup-compatibility/2006" xmlns:o="urn:schemas-microsoft-com:office:office" xmlns:r="http://schemas.openxmlformats.org/officeDocument/2006/relationships" xmlns:m="http://schemas.openxmlformats.org/officeDocument/2006/math" xmlns:v="urn:schemas-microsoft-com:vml" xmlns:wp="http://schemas.openxmlformats.org/drawingml/2006/wordprocessingDrawing" xmlns:w10="urn:schemas-microsoft-com:office:word" xmlns:w="http://schemas.openxmlformats.org/wordprocessingml/2006/main" xmlns:wne="http://schemas.microsoft.com/office/word/2006/wordml">
+<w:document xmlns:wpc="http://schemas.microsoft.com/office/word/2010/wordprocessingCanvas" xmlns:mc="http://schemas.openxmlformats.org/markup-compatibility/2006" xmlns:o="urn:schemas-microsoft-com:office:office" xmlns:r="http://schemas.openxmlformats.org/officeDocument/2006/relationships" xmlns:m="http://schemas.openxmlformats.org/officeDocument/2006/math" xmlns:v="urn:schemas-microsoft-com:vml" xmlns:wp14="http://schemas.microsoft.com/office/word/2010/wordprocessingDrawing" xmlns:wp="http://schemas.openxmlformats.org/drawingml/2006/wordprocessingDrawing" xmlns:w10="urn:schemas-microsoft-com:office:word" xmlns:w="http://schemas.openxmlformats.org/wordprocessingml/2006/main" xmlns:w14="http://schemas.microsoft.com/office/word/2010/wordml" xmlns:w15="http://schemas.microsoft.com/office/word/2012/wordml" xmlns:wpg="http://schemas.microsoft.com/office/word/2010/wordprocessingGroup" xmlns:wpi="http://schemas.microsoft.com/office/word/2010/wordprocessingInk" xmlns:wne="http://schemas.microsoft.com/office/word/2006/wordml" xmlns:wps="http://schemas.microsoft.com/office/word/2010/wordprocessingShape" mc:Ignorable="w14 w15 wp14">
   <w:body>
     <w:p>
       <w:pPr>
@@ -98,11 +98,11 @@
         <w:t>сервер</w:t>
       </w:r>
       <w:r>
-        <w:t>. Это нужно что бы игроки могли обмениваться друг с другом данным, так уж устроен интернет. Для хранения профилей игроко</w:t>
+        <w:t xml:space="preserve">. Это нужно что бы игроки могли обмениваться друг с другом данным, так уж устроен интернет. Для хранения профилей </w:t>
       </w:r>
       <w:proofErr w:type="gramStart"/>
       <w:r>
-        <w:t>в(</w:t>
+        <w:t>игроков(</w:t>
       </w:r>
       <w:proofErr w:type="gramEnd"/>
       <w:r>
@@ -146,11 +146,11 @@
       </w:r>
       <w:proofErr w:type="gramStart"/>
       <w:r>
-        <w:t>заходим</w:t>
+        <w:t>заходим например</w:t>
       </w:r>
       <w:proofErr w:type="gramEnd"/>
       <w:r>
-        <w:t xml:space="preserve"> например в игру </w:t>
+        <w:t xml:space="preserve"> в игру </w:t>
       </w:r>
       <w:proofErr w:type="spellStart"/>
       <w:r>
@@ -608,68 +608,146 @@
       </w:r>
       <w:r>
         <w:br/>
-        <w:t>Просто куча файлов с кодом</w:t>
+        <w:t xml:space="preserve">Просто куча файлов с </w:t>
       </w:r>
       <w:proofErr w:type="gramStart"/>
       <w:r>
+        <w:t xml:space="preserve">кодом </w:t>
+      </w:r>
+      <w:r>
+        <w:sym w:font="Wingdings" w:char="F04A"/>
+      </w:r>
+      <w:r>
+        <w:t xml:space="preserve"> Но</w:t>
+      </w:r>
+      <w:proofErr w:type="gramEnd"/>
+      <w:r>
+        <w:t xml:space="preserve"> всё это нужно </w:t>
+      </w:r>
+      <w:r>
+        <w:t>для реализации дальнейших этапов</w:t>
+      </w:r>
+      <w:r>
+        <w:t>.</w:t>
+      </w:r>
+    </w:p>
+    <w:p>
+      <w:pPr>
+        <w:jc w:val="both"/>
+      </w:pPr>
+    </w:p>
+    <w:p>
+      <w:pPr>
+        <w:jc w:val="both"/>
+        <w:rPr>
+          <w:i/>
+        </w:rPr>
+      </w:pPr>
+      <w:r>
+        <w:rPr>
+          <w:i/>
+        </w:rPr>
+        <w:t>З</w:t>
+      </w:r>
+      <w:r>
+        <w:rPr>
+          <w:i/>
+        </w:rPr>
+        <w:t>адачи:</w:t>
+      </w:r>
+    </w:p>
+    <w:p>
+      <w:pPr>
+        <w:ind w:firstLine="708"/>
+        <w:jc w:val="both"/>
+        <w:rPr>
+          <w:i/>
+        </w:rPr>
+      </w:pPr>
+      <w:r>
+        <w:t xml:space="preserve">1 </w:t>
+      </w:r>
+      <w:r>
+        <w:t>- Функционал для работы с базой данных</w:t>
+      </w:r>
+      <w:r>
+        <w:t>. (</w:t>
+      </w:r>
+      <w:r>
+        <w:rPr>
+          <w:i/>
+          <w:lang w:val="en-US"/>
+        </w:rPr>
+        <w:t>DB</w:t>
+      </w:r>
+      <w:r>
+        <w:rPr>
+          <w:i/>
+        </w:rPr>
+        <w:t>)</w:t>
+      </w:r>
+    </w:p>
+    <w:p>
+      <w:pPr>
+        <w:ind w:firstLine="708"/>
+        <w:jc w:val="both"/>
+      </w:pPr>
+      <w:r>
+        <w:t>Это нужно д</w:t>
+      </w:r>
+      <w:r>
+        <w:t>ля хранения данных н</w:t>
+      </w:r>
+      <w:r>
+        <w:t xml:space="preserve">а сервере игры, что бы пользователь </w:t>
+      </w:r>
+      <w:r>
+        <w:t>при возвращении</w:t>
+      </w:r>
+      <w:r>
         <w:t xml:space="preserve"> </w:t>
       </w:r>
       <w:r>
-        <w:sym w:font="Wingdings" w:char="F04A"/>
-      </w:r>
-      <w:r>
-        <w:t xml:space="preserve"> Н</w:t>
-      </w:r>
-      <w:proofErr w:type="gramEnd"/>
-      <w:r>
-        <w:t xml:space="preserve">о всё это нужно </w:t>
-      </w:r>
-      <w:r>
-        <w:t>для реализации дальнейших этапов</w:t>
-      </w:r>
-      <w:r>
-        <w:t>.</w:t>
-      </w:r>
-    </w:p>
-    <w:p>
-      <w:pPr>
-        <w:jc w:val="both"/>
-      </w:pPr>
-    </w:p>
-    <w:p>
-      <w:pPr>
-        <w:jc w:val="both"/>
-        <w:rPr>
-          <w:i/>
-        </w:rPr>
-      </w:pPr>
-      <w:r>
-        <w:rPr>
-          <w:i/>
-        </w:rPr>
-        <w:t>З</w:t>
-      </w:r>
-      <w:r>
-        <w:rPr>
-          <w:i/>
-        </w:rPr>
-        <w:t>адачи:</w:t>
-      </w:r>
-    </w:p>
-    <w:p>
-      <w:pPr>
-        <w:ind w:firstLine="708"/>
-        <w:jc w:val="both"/>
-        <w:rPr>
-          <w:i/>
-        </w:rPr>
-      </w:pPr>
-      <w:r>
-        <w:t xml:space="preserve">1 </w:t>
-      </w:r>
-      <w:r>
-        <w:t>- Функционал для работы с базой данных</w:t>
-      </w:r>
+        <w:t>в игру виде</w:t>
+      </w:r>
+      <w:r>
+        <w:t>л свои результаты</w:t>
+      </w:r>
+      <w:r>
+        <w:t xml:space="preserve"> после последнего входа</w:t>
+      </w:r>
+      <w:r>
+        <w:t xml:space="preserve">, </w:t>
+      </w:r>
+      <w:r>
+        <w:t>например,</w:t>
+      </w:r>
+      <w:r>
+        <w:t xml:space="preserve"> очки.</w:t>
+      </w:r>
+    </w:p>
+    <w:p>
+      <w:pPr>
+        <w:ind w:firstLine="708"/>
+        <w:jc w:val="both"/>
+      </w:pPr>
+      <w:r>
+        <w:t xml:space="preserve">2 </w:t>
+      </w:r>
+      <w:r>
+        <w:t xml:space="preserve">- Функционал </w:t>
+      </w:r>
+      <w:proofErr w:type="spellStart"/>
+      <w:r>
+        <w:t>логирова</w:t>
+      </w:r>
+      <w:r>
+        <w:t>н</w:t>
+      </w:r>
+      <w:r>
+        <w:t>ния</w:t>
+      </w:r>
+      <w:proofErr w:type="spellEnd"/>
       <w:r>
         <w:t>. (</w:t>
       </w:r>
@@ -678,12 +756,9 @@
           <w:i/>
           <w:lang w:val="en-US"/>
         </w:rPr>
-        <w:t>DB</w:t>
-      </w:r>
-      <w:r>
-        <w:rPr>
-          <w:i/>
-        </w:rPr>
+        <w:t>Logs</w:t>
+      </w:r>
+      <w:r>
         <w:t>)</w:t>
       </w:r>
     </w:p>
@@ -693,284 +768,204 @@
         <w:jc w:val="both"/>
       </w:pPr>
       <w:r>
-        <w:t>Это нужно д</w:t>
-      </w:r>
-      <w:r>
-        <w:t>ля хранения данных н</w:t>
-      </w:r>
-      <w:r>
-        <w:t xml:space="preserve">а сервере игры, что бы пользователь </w:t>
-      </w:r>
-      <w:r>
-        <w:t>при возвращении</w:t>
+        <w:t>Это нужно для того что бы во время работы сервера, можно было сохранять в журнал, что происходило, например</w:t>
+      </w:r>
+      <w:r>
+        <w:t>,</w:t>
+      </w:r>
+      <w:r>
+        <w:t xml:space="preserve"> в 15:00 подключился игрок, в 15:05 он сделал ход. В дальнейшем это </w:t>
+      </w:r>
+      <w:r>
+        <w:t>понадобиться</w:t>
+      </w:r>
+      <w:r>
+        <w:t xml:space="preserve"> для выяснения что </w:t>
+      </w:r>
+      <w:r>
+        <w:t>происходило</w:t>
+      </w:r>
+      <w:r>
+        <w:t xml:space="preserve">, например, если </w:t>
+      </w:r>
+      <w:r>
+        <w:t>что-то</w:t>
+      </w:r>
+      <w:r>
+        <w:t xml:space="preserve"> сломается.</w:t>
+      </w:r>
+    </w:p>
+    <w:p>
+      <w:pPr>
+        <w:ind w:firstLine="708"/>
+        <w:jc w:val="both"/>
+        <w:rPr>
+          <w:i/>
+        </w:rPr>
+      </w:pPr>
+      <w:r>
+        <w:t xml:space="preserve">3 </w:t>
+      </w:r>
+      <w:r>
+        <w:t>–</w:t>
       </w:r>
       <w:r>
         <w:t xml:space="preserve"> </w:t>
       </w:r>
       <w:r>
-        <w:t>в игру виде</w:t>
-      </w:r>
-      <w:r>
-        <w:t>л свои результаты</w:t>
-      </w:r>
-      <w:r>
-        <w:t xml:space="preserve"> после последнего входа</w:t>
-      </w:r>
+        <w:t>Функционал соединение</w:t>
+      </w:r>
+      <w:r>
+        <w:t>.</w:t>
+      </w:r>
+      <w:r>
+        <w:t xml:space="preserve"> (</w:t>
+      </w:r>
+      <w:r>
+        <w:rPr>
+          <w:i/>
+          <w:lang w:val="en-US"/>
+        </w:rPr>
+        <w:t>Connector</w:t>
+      </w:r>
+      <w:r>
+        <w:rPr>
+          <w:i/>
+        </w:rPr>
+        <w:t>)</w:t>
+      </w:r>
+    </w:p>
+    <w:p>
+      <w:pPr>
+        <w:ind w:firstLine="708"/>
+        <w:jc w:val="both"/>
+      </w:pPr>
+      <w:r>
+        <w:t>Это н</w:t>
+      </w:r>
+      <w:r>
+        <w:t xml:space="preserve">ужно, что бы сервер и клиент могли обмениваться данными, общаться. Т.к. когда игрок нажимает </w:t>
+      </w:r>
+      <w:r>
+        <w:t>какую-то</w:t>
+      </w:r>
+      <w:r>
+        <w:t xml:space="preserve"> кнопку, с помощью соединения отправляются программные сообщения на сервер, и сервер </w:t>
+      </w:r>
+      <w:r>
+        <w:t>что-то</w:t>
+      </w:r>
+      <w:r>
+        <w:t xml:space="preserve"> с этим делает. Например</w:t>
+      </w:r>
+      <w:r>
+        <w:t>,</w:t>
+      </w:r>
+      <w:r>
+        <w:t xml:space="preserve"> игрок нажал в поле и поставил крестик, после этого программное сообщение отправляется на сервер, сервер проверяет можно ли сделать ход в это место, и если да, то отправляет сопернику программное сообщение, далее у соперника появляется этот поставленный крестик.</w:t>
+      </w:r>
+    </w:p>
+    <w:p>
+      <w:pPr>
+        <w:ind w:firstLine="708"/>
+        <w:jc w:val="both"/>
+        <w:rPr>
+          <w:i/>
+        </w:rPr>
+      </w:pPr>
+      <w:r>
+        <w:t xml:space="preserve">4 – Загрузчик </w:t>
+      </w:r>
+      <w:r>
+        <w:t xml:space="preserve">сервера, загрузчик </w:t>
+      </w:r>
+      <w:r>
+        <w:t>клиента</w:t>
+      </w:r>
+      <w:r>
+        <w:t>.</w:t>
+      </w:r>
+      <w:r>
+        <w:t>(</w:t>
+      </w:r>
+      <w:r>
+        <w:rPr>
+          <w:i/>
+          <w:lang w:val="en-US"/>
+        </w:rPr>
+        <w:t>Loader</w:t>
+      </w:r>
+      <w:r>
+        <w:rPr>
+          <w:i/>
+        </w:rPr>
+        <w:t>)</w:t>
+      </w:r>
+    </w:p>
+    <w:p>
+      <w:pPr>
+        <w:ind w:firstLine="708"/>
+        <w:jc w:val="both"/>
+      </w:pPr>
+      <w:r>
+        <w:t>Для сервера это будет программный код, который запустит весь остальной код, и заставит его работать. Так надо, э</w:t>
+      </w:r>
+      <w:r>
+        <w:t>то как ключ зажигания в машине…</w:t>
+      </w:r>
+      <w:r>
+        <w:t xml:space="preserve"> </w:t>
+      </w:r>
+    </w:p>
+    <w:p>
+      <w:pPr>
+        <w:ind w:firstLine="708"/>
+        <w:jc w:val="both"/>
+      </w:pPr>
+      <w:r>
+        <w:t xml:space="preserve">Для клиента, это тоже самое почти. Когда мы открываем игру </w:t>
+      </w:r>
+      <w:proofErr w:type="spellStart"/>
+      <w:r>
+        <w:t>в</w:t>
+      </w:r>
+      <w:r>
+        <w:t>К</w:t>
+      </w:r>
+      <w:r>
+        <w:t>онтакте</w:t>
+      </w:r>
+      <w:proofErr w:type="spellEnd"/>
       <w:r>
         <w:t xml:space="preserve">, </w:t>
       </w:r>
       <w:r>
-        <w:t>например,</w:t>
-      </w:r>
-      <w:r>
-        <w:t xml:space="preserve"> очки.</w:t>
-      </w:r>
-    </w:p>
-    <w:p>
-      <w:pPr>
-        <w:ind w:firstLine="708"/>
-        <w:jc w:val="both"/>
-      </w:pPr>
-      <w:r>
-        <w:t xml:space="preserve">2 </w:t>
-      </w:r>
-      <w:r>
-        <w:t xml:space="preserve">- Функционал </w:t>
-      </w:r>
-      <w:proofErr w:type="spellStart"/>
-      <w:r>
-        <w:t>логирова</w:t>
-      </w:r>
-      <w:r>
-        <w:t>н</w:t>
-      </w:r>
-      <w:r>
-        <w:t>ния</w:t>
-      </w:r>
-      <w:proofErr w:type="spellEnd"/>
-      <w:r>
-        <w:t>. (</w:t>
-      </w:r>
-      <w:r>
-        <w:rPr>
-          <w:i/>
-          <w:lang w:val="en-US"/>
-        </w:rPr>
-        <w:t>Logs</w:t>
-      </w:r>
+        <w:t>сначала</w:t>
+      </w:r>
+      <w:r>
+        <w:t xml:space="preserve"> мы открываем именно загрузчик, он уже загружает все картинки, звуки, логику, кнопки и прочие.</w:t>
+      </w:r>
+    </w:p>
+    <w:p>
+      <w:pPr>
+        <w:ind w:firstLine="708"/>
+        <w:jc w:val="both"/>
+      </w:pPr>
+      <w:r>
+        <w:t>5  - Роутер.(</w:t>
+      </w:r>
+      <w:proofErr w:type="spellStart"/>
+      <w:r>
+        <w:rPr>
+          <w:lang w:val="en-US"/>
+        </w:rPr>
+        <w:t>ApiRouter</w:t>
+      </w:r>
+      <w:proofErr w:type="spellEnd"/>
       <w:r>
         <w:t>)</w:t>
       </w:r>
     </w:p>
-    <w:p>
-      <w:pPr>
-        <w:ind w:firstLine="708"/>
-        <w:jc w:val="both"/>
-      </w:pPr>
-      <w:r>
-        <w:t>Это нужно для того что бы во время работы сервера, можно было сохранять в журнал, что происходило, например</w:t>
-      </w:r>
-      <w:r>
-        <w:t>,</w:t>
-      </w:r>
-      <w:r>
-        <w:t xml:space="preserve"> в 15:00 подключился игрок, в 15:05 он сделал ход. В дальнейшем это </w:t>
-      </w:r>
-      <w:r>
-        <w:t>понадобиться</w:t>
-      </w:r>
-      <w:r>
-        <w:t xml:space="preserve"> для выяснения что </w:t>
-      </w:r>
-      <w:r>
-        <w:t>происходило</w:t>
-      </w:r>
-      <w:r>
-        <w:t xml:space="preserve">, например, если </w:t>
-      </w:r>
-      <w:r>
-        <w:t>что-то</w:t>
-      </w:r>
-      <w:r>
-        <w:t xml:space="preserve"> сломается.</w:t>
-      </w:r>
-    </w:p>
-    <w:p>
-      <w:pPr>
-        <w:ind w:firstLine="708"/>
-        <w:jc w:val="both"/>
-        <w:rPr>
-          <w:i/>
-        </w:rPr>
-      </w:pPr>
-      <w:r>
-        <w:t xml:space="preserve">3 </w:t>
-      </w:r>
-      <w:r>
-        <w:t>–</w:t>
-      </w:r>
-      <w:r>
-        <w:t xml:space="preserve"> </w:t>
-      </w:r>
-      <w:r>
-        <w:t>Функционал соединение</w:t>
-      </w:r>
-      <w:r>
-        <w:t>.</w:t>
-      </w:r>
-      <w:r>
-        <w:t xml:space="preserve"> (</w:t>
-      </w:r>
-      <w:r>
-        <w:rPr>
-          <w:i/>
-          <w:lang w:val="en-US"/>
-        </w:rPr>
-        <w:t>Connector</w:t>
-      </w:r>
-      <w:r>
-        <w:rPr>
-          <w:i/>
-        </w:rPr>
-        <w:t>)</w:t>
-      </w:r>
-    </w:p>
-    <w:p>
-      <w:pPr>
-        <w:ind w:firstLine="708"/>
-        <w:jc w:val="both"/>
-      </w:pPr>
-      <w:r>
-        <w:t>Это н</w:t>
-      </w:r>
-      <w:r>
-        <w:t xml:space="preserve">ужно, что бы сервер и клиент могли обмениваться данными, общаться. Т.к. когда игрок нажимает </w:t>
-      </w:r>
-      <w:r>
-        <w:t>какую-то</w:t>
-      </w:r>
-      <w:r>
-        <w:t xml:space="preserve"> кнопку, с помощью соединения отправляются программные сообщения на сервер, и сервер </w:t>
-      </w:r>
-      <w:r>
-        <w:t>что-то</w:t>
-      </w:r>
-      <w:r>
-        <w:t xml:space="preserve"> с этим делает. Например</w:t>
-      </w:r>
-      <w:r>
-        <w:t>,</w:t>
-      </w:r>
-      <w:r>
-        <w:t xml:space="preserve"> игрок нажал в поле и поставил крестик, после этого программное сообщение отправляется на сервер, сервер проверяет можно ли сделать ход в это место, и если да, то отправляет сопернику программное сообщение, далее у соперника появляется этот поставленный крестик.</w:t>
-      </w:r>
-    </w:p>
-    <w:p>
-      <w:pPr>
-        <w:ind w:firstLine="708"/>
-        <w:jc w:val="both"/>
-        <w:rPr>
-          <w:i/>
-        </w:rPr>
-      </w:pPr>
-      <w:r>
-        <w:t xml:space="preserve">4 – Загрузчик </w:t>
-      </w:r>
-      <w:r>
-        <w:t xml:space="preserve">сервера, загрузчик </w:t>
-      </w:r>
-      <w:r>
-        <w:t>клиента</w:t>
-      </w:r>
-      <w:r>
-        <w:t>.</w:t>
-      </w:r>
-      <w:r>
-        <w:t>(</w:t>
-      </w:r>
-      <w:r>
-        <w:rPr>
-          <w:i/>
-          <w:lang w:val="en-US"/>
-        </w:rPr>
-        <w:t>Loader</w:t>
-      </w:r>
-      <w:r>
-        <w:rPr>
-          <w:i/>
-        </w:rPr>
-        <w:t>)</w:t>
-      </w:r>
-    </w:p>
-    <w:p>
-      <w:pPr>
-        <w:ind w:firstLine="708"/>
-        <w:jc w:val="both"/>
-      </w:pPr>
-      <w:r>
-        <w:t>Для сервера это будет программный код, который запустит весь остальной код, и заставит его работать. Так надо, э</w:t>
-      </w:r>
-      <w:r>
-        <w:t>то как ключ зажигания в машине…</w:t>
-      </w:r>
-      <w:r>
-        <w:t xml:space="preserve"> </w:t>
-      </w:r>
-    </w:p>
-    <w:p>
-      <w:pPr>
-        <w:ind w:firstLine="708"/>
-        <w:jc w:val="both"/>
-      </w:pPr>
-      <w:r>
-        <w:t xml:space="preserve">Для клиента, это тоже самое почти. Когда мы открываем игру </w:t>
-      </w:r>
-      <w:proofErr w:type="spellStart"/>
-      <w:r>
-        <w:t>в</w:t>
-      </w:r>
-      <w:r>
-        <w:t>К</w:t>
-      </w:r>
-      <w:r>
-        <w:t>онтакте</w:t>
-      </w:r>
-      <w:proofErr w:type="spellEnd"/>
-      <w:r>
-        <w:t xml:space="preserve">, </w:t>
-      </w:r>
-      <w:r>
-        <w:t>сначала</w:t>
-      </w:r>
-      <w:r>
-        <w:t xml:space="preserve"> мы открываем именно загрузчик, он уже загружает все картинки, звуки, логику, кнопки и прочие.</w:t>
-      </w:r>
-    </w:p>
-    <w:p>
-      <w:pPr>
-        <w:ind w:firstLine="708"/>
-        <w:jc w:val="both"/>
-      </w:pPr>
-      <w:r>
-        <w:t xml:space="preserve">5  </w:t>
-      </w:r>
-      <w:bookmarkStart w:id="0" w:name="_GoBack"/>
-      <w:r>
-        <w:t>- Роутер.(</w:t>
-      </w:r>
-      <w:proofErr w:type="spellStart"/>
-      <w:r>
-        <w:rPr>
-          <w:lang w:val="en-US"/>
-        </w:rPr>
-        <w:t>ApiRouter</w:t>
-      </w:r>
-      <w:proofErr w:type="spellEnd"/>
-      <w:r>
-        <w:t>)</w:t>
-      </w:r>
-    </w:p>
-    <w:bookmarkEnd w:id="0"/>
     <w:p>
       <w:pPr>
         <w:ind w:firstLine="708"/>
@@ -2071,15 +2066,15 @@
       </w:pPr>
       <w:r>
         <w:tab/>
-        <w:t xml:space="preserve">Тут мы сделаем страницу игры, на неё будет игровое поле, кол-во онлайн пользователей, очки, сообщение о том, кто сейчас ходит\либо кто </w:t>
+        <w:t>Тут мы сделаем страницу игры, на неё будет игровое поле, кол-во онлайн пользователей, очки, сообщение о том, кто сейчас ходит\</w:t>
       </w:r>
       <w:proofErr w:type="gramStart"/>
       <w:r>
-        <w:t>победил</w:t>
+        <w:t>либо</w:t>
       </w:r>
       <w:proofErr w:type="gramEnd"/>
       <w:r>
-        <w:t>\проиграл.</w:t>
+        <w:t xml:space="preserve"> кто победил\проиграл.</w:t>
       </w:r>
       <w:r>
         <w:t xml:space="preserve"> Хотя пока что эту страницу видно не будет, он она будет </w:t>
@@ -2157,19 +2152,15 @@
     <w:p>
       <w:pPr>
         <w:jc w:val="both"/>
-      </w:pPr>
-      <w:r>
-        <w:lastRenderedPageBreak/>
+        <w:rPr>
+          <w:b/>
+        </w:rPr>
+      </w:pPr>
+      <w:r>
         <w:br w:type="page"/>
       </w:r>
-    </w:p>
-    <w:p>
-      <w:pPr>
-        <w:jc w:val="center"/>
-        <w:rPr>
-          <w:b/>
-        </w:rPr>
-      </w:pPr>
+      <w:bookmarkStart w:id="0" w:name="_GoBack"/>
+      <w:bookmarkEnd w:id="0"/>
       <w:r>
         <w:lastRenderedPageBreak/>
         <w:t xml:space="preserve">Этап 4. </w:t>
@@ -2950,11 +2941,11 @@
         <w:t>Для игры с роботом нужна своя проверка.</w:t>
       </w:r>
       <w:r>
-        <w:t xml:space="preserve"> Она похожа на проверку в обычной игр</w:t>
+        <w:t xml:space="preserve"> Она похожа на проверку в обычной </w:t>
       </w:r>
       <w:proofErr w:type="gramStart"/>
       <w:r>
-        <w:t>е(</w:t>
+        <w:t>игре(</w:t>
       </w:r>
       <w:proofErr w:type="gramEnd"/>
       <w:r>
@@ -3692,11 +3683,11 @@
         <w:t>ей. В списке будет фотография, онлайн-статус пользователя</w:t>
       </w:r>
       <w:r>
-        <w:t>, занят он или не</w:t>
+        <w:t xml:space="preserve">, занят он или </w:t>
       </w:r>
       <w:proofErr w:type="gramStart"/>
       <w:r>
-        <w:t>т</w:t>
+        <w:t>нет</w:t>
       </w:r>
       <w:r>
         <w:t>(</w:t>
@@ -4247,21 +4238,21 @@
         <w:t>Таблица на сервере, где будет храниться рейтинг.</w:t>
       </w:r>
       <w:r>
-        <w:t xml:space="preserve"> Считать его каждый раз заново – большая нагрузка, сервер не справиться</w:t>
+        <w:t xml:space="preserve"> Считать его каждый раз заново – большая нагрузка, сервер не </w:t>
       </w:r>
       <w:proofErr w:type="gramStart"/>
       <w:r>
-        <w:t xml:space="preserve"> </w:t>
+        <w:t xml:space="preserve">справиться </w:t>
       </w:r>
       <w:r>
         <w:sym w:font="Wingdings" w:char="F04A"/>
       </w:r>
       <w:r>
-        <w:t xml:space="preserve"> С</w:t>
+        <w:t xml:space="preserve"> Скажем</w:t>
       </w:r>
       <w:proofErr w:type="gramEnd"/>
       <w:r>
-        <w:t>кажем, если 10 игроков откроют страницу рейтинга, всё зависнет скорей всего.</w:t>
+        <w:t>, если 10 игроков откроют страницу рейтинга, всё зависнет скорей всего.</w:t>
       </w:r>
     </w:p>
     <w:p>
@@ -4484,12 +4475,9 @@
         <w:t xml:space="preserve"> а теперь сюда, молодец получи бонус! Это и есть </w:t>
       </w:r>
       <w:proofErr w:type="spellStart"/>
-      <w:r>
-        <w:t>визар</w:t>
-      </w:r>
       <w:proofErr w:type="gramStart"/>
       <w:r>
-        <w:t>д</w:t>
+        <w:t>визард</w:t>
       </w:r>
       <w:proofErr w:type="spellEnd"/>
       <w:r>
@@ -5512,18 +5500,21 @@
         <w:t xml:space="preserve">регистрация в рейтинге игр, есть сайт, </w:t>
       </w:r>
       <w:r>
-        <w:t xml:space="preserve">не </w:t>
+        <w:t>не помню</w:t>
+      </w:r>
+      <w:r>
+        <w:t xml:space="preserve"> как называется, там можно узнать статистику игр</w:t>
+      </w:r>
+      <w:r>
+        <w:t xml:space="preserve">, это нужно для мониторинга, что происходит </w:t>
       </w:r>
       <w:proofErr w:type="gramStart"/>
       <w:r>
-        <w:t>помню</w:t>
+        <w:t>с  нашей</w:t>
       </w:r>
       <w:proofErr w:type="gramEnd"/>
       <w:r>
-        <w:t xml:space="preserve"> как называется, там можно узнать статистику игр</w:t>
-      </w:r>
-      <w:r>
-        <w:t>, это нужно для мониторинга, что происходит с  нашей игрой, и дальнейшего прогнозирования и т.д. А так же например, для будущего резюме.</w:t>
+        <w:t xml:space="preserve"> игрой, и дальнейшего прогнозирования и т.д. А так же например, для будущего резюме.</w:t>
       </w:r>
     </w:p>
     <w:p>
@@ -5580,7 +5571,7 @@
 </file>
 
 <file path=word/endnotes.xml><?xml version="1.0" encoding="utf-8"?>
-<w:endnotes xmlns:ve="http://schemas.openxmlformats.org/markup-compatibility/2006" xmlns:o="urn:schemas-microsoft-com:office:office" xmlns:r="http://schemas.openxmlformats.org/officeDocument/2006/relationships" xmlns:m="http://schemas.openxmlformats.org/officeDocument/2006/math" xmlns:v="urn:schemas-microsoft-com:vml" xmlns:wp="http://schemas.openxmlformats.org/drawingml/2006/wordprocessingDrawing" xmlns:w10="urn:schemas-microsoft-com:office:word" xmlns:w="http://schemas.openxmlformats.org/wordprocessingml/2006/main" xmlns:wne="http://schemas.microsoft.com/office/word/2006/wordml">
+<w:endnotes xmlns:wpc="http://schemas.microsoft.com/office/word/2010/wordprocessingCanvas" xmlns:mc="http://schemas.openxmlformats.org/markup-compatibility/2006" xmlns:o="urn:schemas-microsoft-com:office:office" xmlns:r="http://schemas.openxmlformats.org/officeDocument/2006/relationships" xmlns:m="http://schemas.openxmlformats.org/officeDocument/2006/math" xmlns:v="urn:schemas-microsoft-com:vml" xmlns:wp14="http://schemas.microsoft.com/office/word/2010/wordprocessingDrawing" xmlns:wp="http://schemas.openxmlformats.org/drawingml/2006/wordprocessingDrawing" xmlns:w10="urn:schemas-microsoft-com:office:word" xmlns:w="http://schemas.openxmlformats.org/wordprocessingml/2006/main" xmlns:w14="http://schemas.microsoft.com/office/word/2010/wordml" xmlns:w15="http://schemas.microsoft.com/office/word/2012/wordml" xmlns:wpg="http://schemas.microsoft.com/office/word/2010/wordprocessingGroup" xmlns:wpi="http://schemas.microsoft.com/office/word/2010/wordprocessingInk" xmlns:wne="http://schemas.microsoft.com/office/word/2006/wordml" xmlns:wps="http://schemas.microsoft.com/office/word/2010/wordprocessingShape" mc:Ignorable="w14 w15 wp14">
   <w:endnote w:type="separator" w:id="-1">
     <w:p>
       <w:pPr>
@@ -5605,7 +5596,7 @@
 </file>
 
 <file path=word/footer1.xml><?xml version="1.0" encoding="utf-8"?>
-<w:ftr xmlns:ve="http://schemas.openxmlformats.org/markup-compatibility/2006" xmlns:o="urn:schemas-microsoft-com:office:office" xmlns:r="http://schemas.openxmlformats.org/officeDocument/2006/relationships" xmlns:m="http://schemas.openxmlformats.org/officeDocument/2006/math" xmlns:v="urn:schemas-microsoft-com:vml" xmlns:wp="http://schemas.openxmlformats.org/drawingml/2006/wordprocessingDrawing" xmlns:w10="urn:schemas-microsoft-com:office:word" xmlns:w="http://schemas.openxmlformats.org/wordprocessingml/2006/main" xmlns:wne="http://schemas.microsoft.com/office/word/2006/wordml">
+<w:ftr xmlns:wpc="http://schemas.microsoft.com/office/word/2010/wordprocessingCanvas" xmlns:mc="http://schemas.openxmlformats.org/markup-compatibility/2006" xmlns:o="urn:schemas-microsoft-com:office:office" xmlns:r="http://schemas.openxmlformats.org/officeDocument/2006/relationships" xmlns:m="http://schemas.openxmlformats.org/officeDocument/2006/math" xmlns:v="urn:schemas-microsoft-com:vml" xmlns:wp14="http://schemas.microsoft.com/office/word/2010/wordprocessingDrawing" xmlns:wp="http://schemas.openxmlformats.org/drawingml/2006/wordprocessingDrawing" xmlns:w10="urn:schemas-microsoft-com:office:word" xmlns:w="http://schemas.openxmlformats.org/wordprocessingml/2006/main" xmlns:w14="http://schemas.microsoft.com/office/word/2010/wordml" xmlns:w15="http://schemas.microsoft.com/office/word/2012/wordml" xmlns:wpg="http://schemas.microsoft.com/office/word/2010/wordprocessingGroup" xmlns:wpi="http://schemas.microsoft.com/office/word/2010/wordprocessingInk" xmlns:wne="http://schemas.microsoft.com/office/word/2006/wordml" xmlns:wps="http://schemas.microsoft.com/office/word/2010/wordprocessingShape" mc:Ignorable="w14 w15 wp14">
   <w:sdt>
     <w:sdtPr>
       <w:id w:val="-712420523"/>
@@ -5614,6 +5605,7 @@
         <w:docPartUnique/>
       </w:docPartObj>
     </w:sdtPr>
+    <w:sdtEndPr/>
     <w:sdtContent>
       <w:p>
         <w:pPr>
@@ -5660,7 +5652,7 @@
                           <w:sz w:val="52"/>
                           <w:szCs w:val="52"/>
                         </w:rPr>
-                        <w:t>4</w:t>
+                        <w:t>15</w:t>
                       </w:r>
                       <w:r>
                         <w:rPr>
@@ -5687,7 +5679,7 @@
 </file>
 
 <file path=word/footnotes.xml><?xml version="1.0" encoding="utf-8"?>
-<w:footnotes xmlns:ve="http://schemas.openxmlformats.org/markup-compatibility/2006" xmlns:o="urn:schemas-microsoft-com:office:office" xmlns:r="http://schemas.openxmlformats.org/officeDocument/2006/relationships" xmlns:m="http://schemas.openxmlformats.org/officeDocument/2006/math" xmlns:v="urn:schemas-microsoft-com:vml" xmlns:wp="http://schemas.openxmlformats.org/drawingml/2006/wordprocessingDrawing" xmlns:w10="urn:schemas-microsoft-com:office:word" xmlns:w="http://schemas.openxmlformats.org/wordprocessingml/2006/main" xmlns:wne="http://schemas.microsoft.com/office/word/2006/wordml">
+<w:footnotes xmlns:wpc="http://schemas.microsoft.com/office/word/2010/wordprocessingCanvas" xmlns:mc="http://schemas.openxmlformats.org/markup-compatibility/2006" xmlns:o="urn:schemas-microsoft-com:office:office" xmlns:r="http://schemas.openxmlformats.org/officeDocument/2006/relationships" xmlns:m="http://schemas.openxmlformats.org/officeDocument/2006/math" xmlns:v="urn:schemas-microsoft-com:vml" xmlns:wp14="http://schemas.microsoft.com/office/word/2010/wordprocessingDrawing" xmlns:wp="http://schemas.openxmlformats.org/drawingml/2006/wordprocessingDrawing" xmlns:w10="urn:schemas-microsoft-com:office:word" xmlns:w="http://schemas.openxmlformats.org/wordprocessingml/2006/main" xmlns:w14="http://schemas.microsoft.com/office/word/2010/wordml" xmlns:w15="http://schemas.microsoft.com/office/word/2012/wordml" xmlns:wpg="http://schemas.microsoft.com/office/word/2010/wordprocessingGroup" xmlns:wpi="http://schemas.microsoft.com/office/word/2010/wordprocessingInk" xmlns:wne="http://schemas.microsoft.com/office/word/2006/wordml" xmlns:wps="http://schemas.microsoft.com/office/word/2010/wordprocessingShape" mc:Ignorable="w14 w15 wp14">
   <w:footnote w:type="separator" w:id="-1">
     <w:p>
       <w:pPr>
@@ -5712,7 +5704,7 @@
 </file>
 
 <file path=word/header1.xml><?xml version="1.0" encoding="utf-8"?>
-<w:hdr xmlns:ve="http://schemas.openxmlformats.org/markup-compatibility/2006" xmlns:o="urn:schemas-microsoft-com:office:office" xmlns:r="http://schemas.openxmlformats.org/officeDocument/2006/relationships" xmlns:m="http://schemas.openxmlformats.org/officeDocument/2006/math" xmlns:v="urn:schemas-microsoft-com:vml" xmlns:wp="http://schemas.openxmlformats.org/drawingml/2006/wordprocessingDrawing" xmlns:w10="urn:schemas-microsoft-com:office:word" xmlns:w="http://schemas.openxmlformats.org/wordprocessingml/2006/main" xmlns:wne="http://schemas.microsoft.com/office/word/2006/wordml">
+<w:hdr xmlns:wpc="http://schemas.microsoft.com/office/word/2010/wordprocessingCanvas" xmlns:mc="http://schemas.openxmlformats.org/markup-compatibility/2006" xmlns:o="urn:schemas-microsoft-com:office:office" xmlns:r="http://schemas.openxmlformats.org/officeDocument/2006/relationships" xmlns:m="http://schemas.openxmlformats.org/officeDocument/2006/math" xmlns:v="urn:schemas-microsoft-com:vml" xmlns:wp14="http://schemas.microsoft.com/office/word/2010/wordprocessingDrawing" xmlns:wp="http://schemas.openxmlformats.org/drawingml/2006/wordprocessingDrawing" xmlns:w10="urn:schemas-microsoft-com:office:word" xmlns:w="http://schemas.openxmlformats.org/wordprocessingml/2006/main" xmlns:w14="http://schemas.microsoft.com/office/word/2010/wordml" xmlns:w15="http://schemas.microsoft.com/office/word/2012/wordml" xmlns:wpg="http://schemas.microsoft.com/office/word/2010/wordprocessingGroup" xmlns:wpi="http://schemas.microsoft.com/office/word/2010/wordprocessingInk" xmlns:wne="http://schemas.microsoft.com/office/word/2006/wordml" xmlns:wps="http://schemas.microsoft.com/office/word/2010/wordprocessingShape" mc:Ignorable="w14 w15 wp14">
   <w:p>
     <w:pPr>
       <w:pStyle w:val="a5"/>
@@ -5832,7 +5824,7 @@
         <w:szCs w:val="16"/>
         <w:lang w:val="en-US"/>
       </w:rPr>
-      <w:t>12/1/2014 12:06:00</w:t>
+      <w:t>12/14/2014 18:10:00</w:t>
     </w:r>
     <w:r>
       <w:rPr>
@@ -5849,7 +5841,7 @@
 </file>
 
 <file path=word/numbering.xml><?xml version="1.0" encoding="utf-8"?>
-<w:numbering xmlns:ve="http://schemas.openxmlformats.org/markup-compatibility/2006" xmlns:o="urn:schemas-microsoft-com:office:office" xmlns:r="http://schemas.openxmlformats.org/officeDocument/2006/relationships" xmlns:m="http://schemas.openxmlformats.org/officeDocument/2006/math" xmlns:v="urn:schemas-microsoft-com:vml" xmlns:wp="http://schemas.openxmlformats.org/drawingml/2006/wordprocessingDrawing" xmlns:w10="urn:schemas-microsoft-com:office:word" xmlns:w="http://schemas.openxmlformats.org/wordprocessingml/2006/main" xmlns:wne="http://schemas.microsoft.com/office/word/2006/wordml">
+<w:numbering xmlns:wpc="http://schemas.microsoft.com/office/word/2010/wordprocessingCanvas" xmlns:mc="http://schemas.openxmlformats.org/markup-compatibility/2006" xmlns:o="urn:schemas-microsoft-com:office:office" xmlns:r="http://schemas.openxmlformats.org/officeDocument/2006/relationships" xmlns:m="http://schemas.openxmlformats.org/officeDocument/2006/math" xmlns:v="urn:schemas-microsoft-com:vml" xmlns:wp14="http://schemas.microsoft.com/office/word/2010/wordprocessingDrawing" xmlns:wp="http://schemas.openxmlformats.org/drawingml/2006/wordprocessingDrawing" xmlns:w10="urn:schemas-microsoft-com:office:word" xmlns:w="http://schemas.openxmlformats.org/wordprocessingml/2006/main" xmlns:w14="http://schemas.microsoft.com/office/word/2010/wordml" xmlns:w15="http://schemas.microsoft.com/office/word/2012/wordml" xmlns:wpg="http://schemas.microsoft.com/office/word/2010/wordprocessingGroup" xmlns:wpi="http://schemas.microsoft.com/office/word/2010/wordprocessingInk" xmlns:wne="http://schemas.microsoft.com/office/word/2006/wordml" xmlns:wps="http://schemas.microsoft.com/office/word/2010/wordprocessingShape" mc:Ignorable="w14 w15 wp14">
   <w:abstractNum w:abstractNumId="0">
     <w:nsid w:val="03C37E52"/>
     <w:multiLevelType w:val="hybridMultilevel"/>
@@ -5946,7 +5938,7 @@
 </file>
 
 <file path=word/styles.xml><?xml version="1.0" encoding="utf-8"?>
-<w:styles xmlns:r="http://schemas.openxmlformats.org/officeDocument/2006/relationships" xmlns:w="http://schemas.openxmlformats.org/wordprocessingml/2006/main">
+<w:styles xmlns:mc="http://schemas.openxmlformats.org/markup-compatibility/2006" xmlns:r="http://schemas.openxmlformats.org/officeDocument/2006/relationships" xmlns:w="http://schemas.openxmlformats.org/wordprocessingml/2006/main" xmlns:w14="http://schemas.microsoft.com/office/word/2010/wordml" xmlns:w15="http://schemas.microsoft.com/office/word/2012/wordml" mc:Ignorable="w14 w15">
   <w:docDefaults>
     <w:rPrDefault>
       <w:rPr>
@@ -5962,144 +5954,378 @@
       </w:pPr>
     </w:pPrDefault>
   </w:docDefaults>
-  <w:latentStyles w:defLockedState="0" w:defUIPriority="99" w:defSemiHidden="1" w:defUnhideWhenUsed="1" w:defQFormat="0" w:count="267">
-    <w:lsdException w:name="Normal" w:semiHidden="0" w:uiPriority="0" w:unhideWhenUsed="0" w:qFormat="1"/>
-    <w:lsdException w:name="heading 1" w:semiHidden="0" w:uiPriority="9" w:unhideWhenUsed="0" w:qFormat="1"/>
-    <w:lsdException w:name="heading 2" w:uiPriority="9" w:qFormat="1"/>
-    <w:lsdException w:name="heading 3" w:uiPriority="9" w:qFormat="1"/>
-    <w:lsdException w:name="heading 4" w:uiPriority="9" w:qFormat="1"/>
-    <w:lsdException w:name="heading 5" w:uiPriority="9" w:qFormat="1"/>
-    <w:lsdException w:name="heading 6" w:uiPriority="9" w:qFormat="1"/>
-    <w:lsdException w:name="heading 7" w:uiPriority="9" w:qFormat="1"/>
-    <w:lsdException w:name="heading 8" w:uiPriority="9" w:qFormat="1"/>
-    <w:lsdException w:name="heading 9" w:uiPriority="9" w:qFormat="1"/>
-    <w:lsdException w:name="toc 1" w:uiPriority="39"/>
-    <w:lsdException w:name="toc 2" w:uiPriority="39"/>
-    <w:lsdException w:name="toc 3" w:uiPriority="39"/>
-    <w:lsdException w:name="toc 4" w:uiPriority="39"/>
-    <w:lsdException w:name="toc 5" w:uiPriority="39"/>
-    <w:lsdException w:name="toc 6" w:uiPriority="39"/>
-    <w:lsdException w:name="toc 7" w:uiPriority="39"/>
-    <w:lsdException w:name="toc 8" w:uiPriority="39"/>
-    <w:lsdException w:name="toc 9" w:uiPriority="39"/>
-    <w:lsdException w:name="caption" w:uiPriority="35" w:qFormat="1"/>
-    <w:lsdException w:name="Title" w:semiHidden="0" w:uiPriority="10" w:unhideWhenUsed="0" w:qFormat="1"/>
-    <w:lsdException w:name="Default Paragraph Font" w:uiPriority="1"/>
-    <w:lsdException w:name="Subtitle" w:semiHidden="0" w:uiPriority="11" w:unhideWhenUsed="0" w:qFormat="1"/>
-    <w:lsdException w:name="Strong" w:semiHidden="0" w:uiPriority="22" w:unhideWhenUsed="0" w:qFormat="1"/>
-    <w:lsdException w:name="Emphasis" w:semiHidden="0" w:uiPriority="20" w:unhideWhenUsed="0" w:qFormat="1"/>
-    <w:lsdException w:name="Table Grid" w:semiHidden="0" w:uiPriority="39" w:unhideWhenUsed="0"/>
-    <w:lsdException w:name="Placeholder Text" w:unhideWhenUsed="0"/>
-    <w:lsdException w:name="No Spacing" w:semiHidden="0" w:uiPriority="1" w:unhideWhenUsed="0" w:qFormat="1"/>
-    <w:lsdException w:name="Light Shading" w:semiHidden="0" w:uiPriority="60" w:unhideWhenUsed="0"/>
-    <w:lsdException w:name="Light List" w:semiHidden="0" w:uiPriority="61" w:unhideWhenUsed="0"/>
-    <w:lsdException w:name="Light Grid" w:semiHidden="0" w:uiPriority="62" w:unhideWhenUsed="0"/>
-    <w:lsdException w:name="Medium Shading 1" w:semiHidden="0" w:uiPriority="63" w:unhideWhenUsed="0"/>
-    <w:lsdException w:name="Medium Shading 2" w:semiHidden="0" w:uiPriority="64" w:unhideWhenUsed="0"/>
-    <w:lsdException w:name="Medium List 1" w:semiHidden="0" w:uiPriority="65" w:unhideWhenUsed="0"/>
-    <w:lsdException w:name="Medium List 2" w:semiHidden="0" w:uiPriority="66" w:unhideWhenUsed="0"/>
-    <w:lsdException w:name="Medium Grid 1" w:semiHidden="0" w:uiPriority="67" w:unhideWhenUsed="0"/>
-    <w:lsdException w:name="Medium Grid 2" w:semiHidden="0" w:uiPriority="68" w:unhideWhenUsed="0"/>
-    <w:lsdException w:name="Medium Grid 3" w:semiHidden="0" w:uiPriority="69" w:unhideWhenUsed="0"/>
-    <w:lsdException w:name="Dark List" w:semiHidden="0" w:uiPriority="70" w:unhideWhenUsed="0"/>
-    <w:lsdException w:name="Colorful Shading" w:semiHidden="0" w:uiPriority="71" w:unhideWhenUsed="0"/>
-    <w:lsdException w:name="Colorful List" w:semiHidden="0" w:uiPriority="72" w:unhideWhenUsed="0"/>
-    <w:lsdException w:name="Colorful Grid" w:semiHidden="0" w:uiPriority="73" w:unhideWhenUsed="0"/>
-    <w:lsdException w:name="Light Shading Accent 1" w:semiHidden="0" w:uiPriority="60" w:unhideWhenUsed="0"/>
-    <w:lsdException w:name="Light List Accent 1" w:semiHidden="0" w:uiPriority="61" w:unhideWhenUsed="0"/>
-    <w:lsdException w:name="Light Grid Accent 1" w:semiHidden="0" w:uiPriority="62" w:unhideWhenUsed="0"/>
-    <w:lsdException w:name="Medium Shading 1 Accent 1" w:semiHidden="0" w:uiPriority="63" w:unhideWhenUsed="0"/>
-    <w:lsdException w:name="Medium Shading 2 Accent 1" w:semiHidden="0" w:uiPriority="64" w:unhideWhenUsed="0"/>
-    <w:lsdException w:name="Medium List 1 Accent 1" w:semiHidden="0" w:uiPriority="65" w:unhideWhenUsed="0"/>
-    <w:lsdException w:name="Revision" w:unhideWhenUsed="0"/>
-    <w:lsdException w:name="List Paragraph" w:semiHidden="0" w:uiPriority="34" w:unhideWhenUsed="0" w:qFormat="1"/>
-    <w:lsdException w:name="Quote" w:semiHidden="0" w:uiPriority="29" w:unhideWhenUsed="0" w:qFormat="1"/>
-    <w:lsdException w:name="Intense Quote" w:semiHidden="0" w:uiPriority="30" w:unhideWhenUsed="0" w:qFormat="1"/>
-    <w:lsdException w:name="Medium List 2 Accent 1" w:semiHidden="0" w:uiPriority="66" w:unhideWhenUsed="0"/>
-    <w:lsdException w:name="Medium Grid 1 Accent 1" w:semiHidden="0" w:uiPriority="67" w:unhideWhenUsed="0"/>
-    <w:lsdException w:name="Medium Grid 2 Accent 1" w:semiHidden="0" w:uiPriority="68" w:unhideWhenUsed="0"/>
-    <w:lsdException w:name="Medium Grid 3 Accent 1" w:semiHidden="0" w:uiPriority="69" w:unhideWhenUsed="0"/>
-    <w:lsdException w:name="Dark List Accent 1" w:semiHidden="0" w:uiPriority="70" w:unhideWhenUsed="0"/>
-    <w:lsdException w:name="Colorful Shading Accent 1" w:semiHidden="0" w:uiPriority="71" w:unhideWhenUsed="0"/>
-    <w:lsdException w:name="Colorful List Accent 1" w:semiHidden="0" w:uiPriority="72" w:unhideWhenUsed="0"/>
-    <w:lsdException w:name="Colorful Grid Accent 1" w:semiHidden="0" w:uiPriority="73" w:unhideWhenUsed="0"/>
-    <w:lsdException w:name="Light Shading Accent 2" w:semiHidden="0" w:uiPriority="60" w:unhideWhenUsed="0"/>
-    <w:lsdException w:name="Light List Accent 2" w:semiHidden="0" w:uiPriority="61" w:unhideWhenUsed="0"/>
-    <w:lsdException w:name="Light Grid Accent 2" w:semiHidden="0" w:uiPriority="62" w:unhideWhenUsed="0"/>
-    <w:lsdException w:name="Medium Shading 1 Accent 2" w:semiHidden="0" w:uiPriority="63" w:unhideWhenUsed="0"/>
-    <w:lsdException w:name="Medium Shading 2 Accent 2" w:semiHidden="0" w:uiPriority="64" w:unhideWhenUsed="0"/>
-    <w:lsdException w:name="Medium List 1 Accent 2" w:semiHidden="0" w:uiPriority="65" w:unhideWhenUsed="0"/>
-    <w:lsdException w:name="Medium List 2 Accent 2" w:semiHidden="0" w:uiPriority="66" w:unhideWhenUsed="0"/>
-    <w:lsdException w:name="Medium Grid 1 Accent 2" w:semiHidden="0" w:uiPriority="67" w:unhideWhenUsed="0"/>
-    <w:lsdException w:name="Medium Grid 2 Accent 2" w:semiHidden="0" w:uiPriority="68" w:unhideWhenUsed="0"/>
-    <w:lsdException w:name="Medium Grid 3 Accent 2" w:semiHidden="0" w:uiPriority="69" w:unhideWhenUsed="0"/>
-    <w:lsdException w:name="Dark List Accent 2" w:semiHidden="0" w:uiPriority="70" w:unhideWhenUsed="0"/>
-    <w:lsdException w:name="Colorful Shading Accent 2" w:semiHidden="0" w:uiPriority="71" w:unhideWhenUsed="0"/>
-    <w:lsdException w:name="Colorful List Accent 2" w:semiHidden="0" w:uiPriority="72" w:unhideWhenUsed="0"/>
-    <w:lsdException w:name="Colorful Grid Accent 2" w:semiHidden="0" w:uiPriority="73" w:unhideWhenUsed="0"/>
-    <w:lsdException w:name="Light Shading Accent 3" w:semiHidden="0" w:uiPriority="60" w:unhideWhenUsed="0"/>
-    <w:lsdException w:name="Light List Accent 3" w:semiHidden="0" w:uiPriority="61" w:unhideWhenUsed="0"/>
-    <w:lsdException w:name="Light Grid Accent 3" w:semiHidden="0" w:uiPriority="62" w:unhideWhenUsed="0"/>
-    <w:lsdException w:name="Medium Shading 1 Accent 3" w:semiHidden="0" w:uiPriority="63" w:unhideWhenUsed="0"/>
-    <w:lsdException w:name="Medium Shading 2 Accent 3" w:semiHidden="0" w:uiPriority="64" w:unhideWhenUsed="0"/>
-    <w:lsdException w:name="Medium List 1 Accent 3" w:semiHidden="0" w:uiPriority="65" w:unhideWhenUsed="0"/>
-    <w:lsdException w:name="Medium List 2 Accent 3" w:semiHidden="0" w:uiPriority="66" w:unhideWhenUsed="0"/>
-    <w:lsdException w:name="Medium Grid 1 Accent 3" w:semiHidden="0" w:uiPriority="67" w:unhideWhenUsed="0"/>
-    <w:lsdException w:name="Medium Grid 2 Accent 3" w:semiHidden="0" w:uiPriority="68" w:unhideWhenUsed="0"/>
-    <w:lsdException w:name="Medium Grid 3 Accent 3" w:semiHidden="0" w:uiPriority="69" w:unhideWhenUsed="0"/>
-    <w:lsdException w:name="Dark List Accent 3" w:semiHidden="0" w:uiPriority="70" w:unhideWhenUsed="0"/>
-    <w:lsdException w:name="Colorful Shading Accent 3" w:semiHidden="0" w:uiPriority="71" w:unhideWhenUsed="0"/>
-    <w:lsdException w:name="Colorful List Accent 3" w:semiHidden="0" w:uiPriority="72" w:unhideWhenUsed="0"/>
-    <w:lsdException w:name="Colorful Grid Accent 3" w:semiHidden="0" w:uiPriority="73" w:unhideWhenUsed="0"/>
-    <w:lsdException w:name="Light Shading Accent 4" w:semiHidden="0" w:uiPriority="60" w:unhideWhenUsed="0"/>
-    <w:lsdException w:name="Light List Accent 4" w:semiHidden="0" w:uiPriority="61" w:unhideWhenUsed="0"/>
-    <w:lsdException w:name="Light Grid Accent 4" w:semiHidden="0" w:uiPriority="62" w:unhideWhenUsed="0"/>
-    <w:lsdException w:name="Medium Shading 1 Accent 4" w:semiHidden="0" w:uiPriority="63" w:unhideWhenUsed="0"/>
-    <w:lsdException w:name="Medium Shading 2 Accent 4" w:semiHidden="0" w:uiPriority="64" w:unhideWhenUsed="0"/>
-    <w:lsdException w:name="Medium List 1 Accent 4" w:semiHidden="0" w:uiPriority="65" w:unhideWhenUsed="0"/>
-    <w:lsdException w:name="Medium List 2 Accent 4" w:semiHidden="0" w:uiPriority="66" w:unhideWhenUsed="0"/>
-    <w:lsdException w:name="Medium Grid 1 Accent 4" w:semiHidden="0" w:uiPriority="67" w:unhideWhenUsed="0"/>
-    <w:lsdException w:name="Medium Grid 2 Accent 4" w:semiHidden="0" w:uiPriority="68" w:unhideWhenUsed="0"/>
-    <w:lsdException w:name="Medium Grid 3 Accent 4" w:semiHidden="0" w:uiPriority="69" w:unhideWhenUsed="0"/>
-    <w:lsdException w:name="Dark List Accent 4" w:semiHidden="0" w:uiPriority="70" w:unhideWhenUsed="0"/>
-    <w:lsdException w:name="Colorful Shading Accent 4" w:semiHidden="0" w:uiPriority="71" w:unhideWhenUsed="0"/>
-    <w:lsdException w:name="Colorful List Accent 4" w:semiHidden="0" w:uiPriority="72" w:unhideWhenUsed="0"/>
-    <w:lsdException w:name="Colorful Grid Accent 4" w:semiHidden="0" w:uiPriority="73" w:unhideWhenUsed="0"/>
-    <w:lsdException w:name="Light Shading Accent 5" w:semiHidden="0" w:uiPriority="60" w:unhideWhenUsed="0"/>
-    <w:lsdException w:name="Light List Accent 5" w:semiHidden="0" w:uiPriority="61" w:unhideWhenUsed="0"/>
-    <w:lsdException w:name="Light Grid Accent 5" w:semiHidden="0" w:uiPriority="62" w:unhideWhenUsed="0"/>
-    <w:lsdException w:name="Medium Shading 1 Accent 5" w:semiHidden="0" w:uiPriority="63" w:unhideWhenUsed="0"/>
-    <w:lsdException w:name="Medium Shading 2 Accent 5" w:semiHidden="0" w:uiPriority="64" w:unhideWhenUsed="0"/>
-    <w:lsdException w:name="Medium List 1 Accent 5" w:semiHidden="0" w:uiPriority="65" w:unhideWhenUsed="0"/>
-    <w:lsdException w:name="Medium List 2 Accent 5" w:semiHidden="0" w:uiPriority="66" w:unhideWhenUsed="0"/>
-    <w:lsdException w:name="Medium Grid 1 Accent 5" w:semiHidden="0" w:uiPriority="67" w:unhideWhenUsed="0"/>
-    <w:lsdException w:name="Medium Grid 2 Accent 5" w:semiHidden="0" w:uiPriority="68" w:unhideWhenUsed="0"/>
-    <w:lsdException w:name="Medium Grid 3 Accent 5" w:semiHidden="0" w:uiPriority="69" w:unhideWhenUsed="0"/>
-    <w:lsdException w:name="Dark List Accent 5" w:semiHidden="0" w:uiPriority="70" w:unhideWhenUsed="0"/>
-    <w:lsdException w:name="Colorful Shading Accent 5" w:semiHidden="0" w:uiPriority="71" w:unhideWhenUsed="0"/>
-    <w:lsdException w:name="Colorful List Accent 5" w:semiHidden="0" w:uiPriority="72" w:unhideWhenUsed="0"/>
-    <w:lsdException w:name="Colorful Grid Accent 5" w:semiHidden="0" w:uiPriority="73" w:unhideWhenUsed="0"/>
-    <w:lsdException w:name="Light Shading Accent 6" w:semiHidden="0" w:uiPriority="60" w:unhideWhenUsed="0"/>
-    <w:lsdException w:name="Light List Accent 6" w:semiHidden="0" w:uiPriority="61" w:unhideWhenUsed="0"/>
-    <w:lsdException w:name="Light Grid Accent 6" w:semiHidden="0" w:uiPriority="62" w:unhideWhenUsed="0"/>
-    <w:lsdException w:name="Medium Shading 1 Accent 6" w:semiHidden="0" w:uiPriority="63" w:unhideWhenUsed="0"/>
-    <w:lsdException w:name="Medium Shading 2 Accent 6" w:semiHidden="0" w:uiPriority="64" w:unhideWhenUsed="0"/>
-    <w:lsdException w:name="Medium List 1 Accent 6" w:semiHidden="0" w:uiPriority="65" w:unhideWhenUsed="0"/>
-    <w:lsdException w:name="Medium List 2 Accent 6" w:semiHidden="0" w:uiPriority="66" w:unhideWhenUsed="0"/>
-    <w:lsdException w:name="Medium Grid 1 Accent 6" w:semiHidden="0" w:uiPriority="67" w:unhideWhenUsed="0"/>
-    <w:lsdException w:name="Medium Grid 2 Accent 6" w:semiHidden="0" w:uiPriority="68" w:unhideWhenUsed="0"/>
-    <w:lsdException w:name="Medium Grid 3 Accent 6" w:semiHidden="0" w:uiPriority="69" w:unhideWhenUsed="0"/>
-    <w:lsdException w:name="Dark List Accent 6" w:semiHidden="0" w:uiPriority="70" w:unhideWhenUsed="0"/>
-    <w:lsdException w:name="Colorful Shading Accent 6" w:semiHidden="0" w:uiPriority="71" w:unhideWhenUsed="0"/>
-    <w:lsdException w:name="Colorful List Accent 6" w:semiHidden="0" w:uiPriority="72" w:unhideWhenUsed="0"/>
-    <w:lsdException w:name="Colorful Grid Accent 6" w:semiHidden="0" w:uiPriority="73" w:unhideWhenUsed="0"/>
-    <w:lsdException w:name="Subtle Emphasis" w:semiHidden="0" w:uiPriority="19" w:unhideWhenUsed="0" w:qFormat="1"/>
-    <w:lsdException w:name="Intense Emphasis" w:semiHidden="0" w:uiPriority="21" w:unhideWhenUsed="0" w:qFormat="1"/>
-    <w:lsdException w:name="Subtle Reference" w:semiHidden="0" w:uiPriority="31" w:unhideWhenUsed="0" w:qFormat="1"/>
-    <w:lsdException w:name="Intense Reference" w:semiHidden="0" w:uiPriority="32" w:unhideWhenUsed="0" w:qFormat="1"/>
-    <w:lsdException w:name="Book Title" w:semiHidden="0" w:uiPriority="33" w:unhideWhenUsed="0" w:qFormat="1"/>
-    <w:lsdException w:name="Bibliography" w:uiPriority="37"/>
-    <w:lsdException w:name="TOC Heading" w:uiPriority="39" w:qFormat="1"/>
+  <w:latentStyles w:defLockedState="0" w:defUIPriority="99" w:defSemiHidden="0" w:defUnhideWhenUsed="0" w:defQFormat="0" w:count="371">
+    <w:lsdException w:name="Normal" w:uiPriority="0" w:qFormat="1"/>
+    <w:lsdException w:name="heading 1" w:uiPriority="9" w:qFormat="1"/>
+    <w:lsdException w:name="heading 2" w:semiHidden="1" w:uiPriority="9" w:unhideWhenUsed="1" w:qFormat="1"/>
+    <w:lsdException w:name="heading 3" w:semiHidden="1" w:uiPriority="9" w:unhideWhenUsed="1" w:qFormat="1"/>
+    <w:lsdException w:name="heading 4" w:semiHidden="1" w:uiPriority="9" w:unhideWhenUsed="1" w:qFormat="1"/>
+    <w:lsdException w:name="heading 5" w:semiHidden="1" w:uiPriority="9" w:unhideWhenUsed="1" w:qFormat="1"/>
+    <w:lsdException w:name="heading 6" w:semiHidden="1" w:uiPriority="9" w:unhideWhenUsed="1" w:qFormat="1"/>
+    <w:lsdException w:name="heading 7" w:semiHidden="1" w:uiPriority="9" w:unhideWhenUsed="1" w:qFormat="1"/>
+    <w:lsdException w:name="heading 8" w:semiHidden="1" w:uiPriority="9" w:unhideWhenUsed="1" w:qFormat="1"/>
+    <w:lsdException w:name="heading 9" w:semiHidden="1" w:uiPriority="9" w:unhideWhenUsed="1" w:qFormat="1"/>
+    <w:lsdException w:name="index 1" w:semiHidden="1" w:unhideWhenUsed="1"/>
+    <w:lsdException w:name="index 2" w:semiHidden="1" w:unhideWhenUsed="1"/>
+    <w:lsdException w:name="index 3" w:semiHidden="1" w:unhideWhenUsed="1"/>
+    <w:lsdException w:name="index 4" w:semiHidden="1" w:unhideWhenUsed="1"/>
+    <w:lsdException w:name="index 5" w:semiHidden="1" w:unhideWhenUsed="1"/>
+    <w:lsdException w:name="index 6" w:semiHidden="1" w:unhideWhenUsed="1"/>
+    <w:lsdException w:name="index 7" w:semiHidden="1" w:unhideWhenUsed="1"/>
+    <w:lsdException w:name="index 8" w:semiHidden="1" w:unhideWhenUsed="1"/>
+    <w:lsdException w:name="index 9" w:semiHidden="1" w:unhideWhenUsed="1"/>
+    <w:lsdException w:name="toc 1" w:semiHidden="1" w:uiPriority="39" w:unhideWhenUsed="1"/>
+    <w:lsdException w:name="toc 2" w:semiHidden="1" w:uiPriority="39" w:unhideWhenUsed="1"/>
+    <w:lsdException w:name="toc 3" w:semiHidden="1" w:uiPriority="39" w:unhideWhenUsed="1"/>
+    <w:lsdException w:name="toc 4" w:semiHidden="1" w:uiPriority="39" w:unhideWhenUsed="1"/>
+    <w:lsdException w:name="toc 5" w:semiHidden="1" w:uiPriority="39" w:unhideWhenUsed="1"/>
+    <w:lsdException w:name="toc 6" w:semiHidden="1" w:uiPriority="39" w:unhideWhenUsed="1"/>
+    <w:lsdException w:name="toc 7" w:semiHidden="1" w:uiPriority="39" w:unhideWhenUsed="1"/>
+    <w:lsdException w:name="toc 8" w:semiHidden="1" w:uiPriority="39" w:unhideWhenUsed="1"/>
+    <w:lsdException w:name="toc 9" w:semiHidden="1" w:uiPriority="39" w:unhideWhenUsed="1"/>
+    <w:lsdException w:name="Normal Indent" w:semiHidden="1" w:unhideWhenUsed="1"/>
+    <w:lsdException w:name="footnote text" w:semiHidden="1" w:unhideWhenUsed="1"/>
+    <w:lsdException w:name="annotation text" w:semiHidden="1" w:unhideWhenUsed="1"/>
+    <w:lsdException w:name="header" w:semiHidden="1" w:unhideWhenUsed="1"/>
+    <w:lsdException w:name="footer" w:semiHidden="1" w:unhideWhenUsed="1"/>
+    <w:lsdException w:name="index heading" w:semiHidden="1" w:unhideWhenUsed="1"/>
+    <w:lsdException w:name="caption" w:semiHidden="1" w:uiPriority="35" w:unhideWhenUsed="1" w:qFormat="1"/>
+    <w:lsdException w:name="table of figures" w:semiHidden="1" w:unhideWhenUsed="1"/>
+    <w:lsdException w:name="envelope address" w:semiHidden="1" w:unhideWhenUsed="1"/>
+    <w:lsdException w:name="envelope return" w:semiHidden="1" w:unhideWhenUsed="1"/>
+    <w:lsdException w:name="footnote reference" w:semiHidden="1" w:unhideWhenUsed="1"/>
+    <w:lsdException w:name="annotation reference" w:semiHidden="1" w:unhideWhenUsed="1"/>
+    <w:lsdException w:name="line number" w:semiHidden="1" w:unhideWhenUsed="1"/>
+    <w:lsdException w:name="page number" w:semiHidden="1" w:unhideWhenUsed="1"/>
+    <w:lsdException w:name="endnote reference" w:semiHidden="1" w:unhideWhenUsed="1"/>
+    <w:lsdException w:name="endnote text" w:semiHidden="1" w:unhideWhenUsed="1"/>
+    <w:lsdException w:name="table of authorities" w:semiHidden="1" w:unhideWhenUsed="1"/>
+    <w:lsdException w:name="macro" w:semiHidden="1" w:unhideWhenUsed="1"/>
+    <w:lsdException w:name="toa heading" w:semiHidden="1" w:unhideWhenUsed="1"/>
+    <w:lsdException w:name="List" w:semiHidden="1" w:unhideWhenUsed="1"/>
+    <w:lsdException w:name="List Bullet" w:semiHidden="1" w:unhideWhenUsed="1"/>
+    <w:lsdException w:name="List Number" w:semiHidden="1" w:unhideWhenUsed="1"/>
+    <w:lsdException w:name="List 2" w:semiHidden="1" w:unhideWhenUsed="1"/>
+    <w:lsdException w:name="List 3" w:semiHidden="1" w:unhideWhenUsed="1"/>
+    <w:lsdException w:name="List 4" w:semiHidden="1" w:unhideWhenUsed="1"/>
+    <w:lsdException w:name="List 5" w:semiHidden="1" w:unhideWhenUsed="1"/>
+    <w:lsdException w:name="List Bullet 2" w:semiHidden="1" w:unhideWhenUsed="1"/>
+    <w:lsdException w:name="List Bullet 3" w:semiHidden="1" w:unhideWhenUsed="1"/>
+    <w:lsdException w:name="List Bullet 4" w:semiHidden="1" w:unhideWhenUsed="1"/>
+    <w:lsdException w:name="List Bullet 5" w:semiHidden="1" w:unhideWhenUsed="1"/>
+    <w:lsdException w:name="List Number 2" w:semiHidden="1" w:unhideWhenUsed="1"/>
+    <w:lsdException w:name="List Number 3" w:semiHidden="1" w:unhideWhenUsed="1"/>
+    <w:lsdException w:name="List Number 4" w:semiHidden="1" w:unhideWhenUsed="1"/>
+    <w:lsdException w:name="List Number 5" w:semiHidden="1" w:unhideWhenUsed="1"/>
+    <w:lsdException w:name="Title" w:uiPriority="10" w:qFormat="1"/>
+    <w:lsdException w:name="Closing" w:semiHidden="1" w:unhideWhenUsed="1"/>
+    <w:lsdException w:name="Signature" w:semiHidden="1" w:unhideWhenUsed="1"/>
+    <w:lsdException w:name="Default Paragraph Font" w:semiHidden="1" w:uiPriority="1" w:unhideWhenUsed="1"/>
+    <w:lsdException w:name="Body Text" w:semiHidden="1" w:unhideWhenUsed="1"/>
+    <w:lsdException w:name="Body Text Indent" w:semiHidden="1" w:unhideWhenUsed="1"/>
+    <w:lsdException w:name="List Continue" w:semiHidden="1" w:unhideWhenUsed="1"/>
+    <w:lsdException w:name="List Continue 2" w:semiHidden="1" w:unhideWhenUsed="1"/>
+    <w:lsdException w:name="List Continue 3" w:semiHidden="1" w:unhideWhenUsed="1"/>
+    <w:lsdException w:name="List Continue 4" w:semiHidden="1" w:unhideWhenUsed="1"/>
+    <w:lsdException w:name="List Continue 5" w:semiHidden="1" w:unhideWhenUsed="1"/>
+    <w:lsdException w:name="Message Header" w:semiHidden="1" w:unhideWhenUsed="1"/>
+    <w:lsdException w:name="Subtitle" w:uiPriority="11" w:qFormat="1"/>
+    <w:lsdException w:name="Salutation" w:semiHidden="1" w:unhideWhenUsed="1"/>
+    <w:lsdException w:name="Date" w:semiHidden="1" w:unhideWhenUsed="1"/>
+    <w:lsdException w:name="Body Text First Indent" w:semiHidden="1" w:unhideWhenUsed="1"/>
+    <w:lsdException w:name="Body Text First Indent 2" w:semiHidden="1" w:unhideWhenUsed="1"/>
+    <w:lsdException w:name="Note Heading" w:semiHidden="1" w:unhideWhenUsed="1"/>
+    <w:lsdException w:name="Body Text 2" w:semiHidden="1" w:unhideWhenUsed="1"/>
+    <w:lsdException w:name="Body Text 3" w:semiHidden="1" w:unhideWhenUsed="1"/>
+    <w:lsdException w:name="Body Text Indent 2" w:semiHidden="1" w:unhideWhenUsed="1"/>
+    <w:lsdException w:name="Body Text Indent 3" w:semiHidden="1" w:unhideWhenUsed="1"/>
+    <w:lsdException w:name="Block Text" w:semiHidden="1" w:unhideWhenUsed="1"/>
+    <w:lsdException w:name="Hyperlink" w:semiHidden="1" w:unhideWhenUsed="1"/>
+    <w:lsdException w:name="FollowedHyperlink" w:semiHidden="1" w:unhideWhenUsed="1"/>
+    <w:lsdException w:name="Strong" w:uiPriority="22" w:qFormat="1"/>
+    <w:lsdException w:name="Emphasis" w:uiPriority="20" w:qFormat="1"/>
+    <w:lsdException w:name="Document Map" w:semiHidden="1" w:unhideWhenUsed="1"/>
+    <w:lsdException w:name="Plain Text" w:semiHidden="1" w:unhideWhenUsed="1"/>
+    <w:lsdException w:name="E-mail Signature" w:semiHidden="1" w:unhideWhenUsed="1"/>
+    <w:lsdException w:name="HTML Top of Form" w:semiHidden="1" w:unhideWhenUsed="1"/>
+    <w:lsdException w:name="HTML Bottom of Form" w:semiHidden="1" w:unhideWhenUsed="1"/>
+    <w:lsdException w:name="Normal (Web)" w:semiHidden="1" w:unhideWhenUsed="1"/>
+    <w:lsdException w:name="HTML Acronym" w:semiHidden="1" w:unhideWhenUsed="1"/>
+    <w:lsdException w:name="HTML Address" w:semiHidden="1" w:unhideWhenUsed="1"/>
+    <w:lsdException w:name="HTML Cite" w:semiHidden="1" w:unhideWhenUsed="1"/>
+    <w:lsdException w:name="HTML Code" w:semiHidden="1" w:unhideWhenUsed="1"/>
+    <w:lsdException w:name="HTML Definition" w:semiHidden="1" w:unhideWhenUsed="1"/>
+    <w:lsdException w:name="HTML Keyboard" w:semiHidden="1" w:unhideWhenUsed="1"/>
+    <w:lsdException w:name="HTML Preformatted" w:semiHidden="1" w:unhideWhenUsed="1"/>
+    <w:lsdException w:name="HTML Sample" w:semiHidden="1" w:unhideWhenUsed="1"/>
+    <w:lsdException w:name="HTML Typewriter" w:semiHidden="1" w:unhideWhenUsed="1"/>
+    <w:lsdException w:name="HTML Variable" w:semiHidden="1" w:unhideWhenUsed="1"/>
+    <w:lsdException w:name="Normal Table" w:semiHidden="1" w:unhideWhenUsed="1"/>
+    <w:lsdException w:name="annotation subject" w:semiHidden="1" w:unhideWhenUsed="1"/>
+    <w:lsdException w:name="No List" w:semiHidden="1" w:unhideWhenUsed="1"/>
+    <w:lsdException w:name="Outline List 1" w:semiHidden="1" w:unhideWhenUsed="1"/>
+    <w:lsdException w:name="Outline List 2" w:semiHidden="1" w:unhideWhenUsed="1"/>
+    <w:lsdException w:name="Outline List 3" w:semiHidden="1" w:unhideWhenUsed="1"/>
+    <w:lsdException w:name="Table Simple 1" w:semiHidden="1" w:unhideWhenUsed="1"/>
+    <w:lsdException w:name="Table Simple 2" w:semiHidden="1" w:unhideWhenUsed="1"/>
+    <w:lsdException w:name="Table Simple 3" w:semiHidden="1" w:unhideWhenUsed="1"/>
+    <w:lsdException w:name="Table Classic 1" w:semiHidden="1" w:unhideWhenUsed="1"/>
+    <w:lsdException w:name="Table Classic 2" w:semiHidden="1" w:unhideWhenUsed="1"/>
+    <w:lsdException w:name="Table Classic 3" w:semiHidden="1" w:unhideWhenUsed="1"/>
+    <w:lsdException w:name="Table Classic 4" w:semiHidden="1" w:unhideWhenUsed="1"/>
+    <w:lsdException w:name="Table Colorful 1" w:semiHidden="1" w:unhideWhenUsed="1"/>
+    <w:lsdException w:name="Table Colorful 2" w:semiHidden="1" w:unhideWhenUsed="1"/>
+    <w:lsdException w:name="Table Colorful 3" w:semiHidden="1" w:unhideWhenUsed="1"/>
+    <w:lsdException w:name="Table Columns 1" w:semiHidden="1" w:unhideWhenUsed="1"/>
+    <w:lsdException w:name="Table Columns 2" w:semiHidden="1" w:unhideWhenUsed="1"/>
+    <w:lsdException w:name="Table Columns 3" w:semiHidden="1" w:unhideWhenUsed="1"/>
+    <w:lsdException w:name="Table Columns 4" w:semiHidden="1" w:unhideWhenUsed="1"/>
+    <w:lsdException w:name="Table Columns 5" w:semiHidden="1" w:unhideWhenUsed="1"/>
+    <w:lsdException w:name="Table Grid 1" w:semiHidden="1" w:unhideWhenUsed="1"/>
+    <w:lsdException w:name="Table Grid 2" w:semiHidden="1" w:unhideWhenUsed="1"/>
+    <w:lsdException w:name="Table Grid 3" w:semiHidden="1" w:unhideWhenUsed="1"/>
+    <w:lsdException w:name="Table Grid 4" w:semiHidden="1" w:unhideWhenUsed="1"/>
+    <w:lsdException w:name="Table Grid 5" w:semiHidden="1" w:unhideWhenUsed="1"/>
+    <w:lsdException w:name="Table Grid 6" w:semiHidden="1" w:unhideWhenUsed="1"/>
+    <w:lsdException w:name="Table Grid 7" w:semiHidden="1" w:unhideWhenUsed="1"/>
+    <w:lsdException w:name="Table Grid 8" w:semiHidden="1" w:unhideWhenUsed="1"/>
+    <w:lsdException w:name="Table List 1" w:semiHidden="1" w:unhideWhenUsed="1"/>
+    <w:lsdException w:name="Table List 2" w:semiHidden="1" w:unhideWhenUsed="1"/>
+    <w:lsdException w:name="Table List 3" w:semiHidden="1" w:unhideWhenUsed="1"/>
+    <w:lsdException w:name="Table List 4" w:semiHidden="1" w:unhideWhenUsed="1"/>
+    <w:lsdException w:name="Table List 5" w:semiHidden="1" w:unhideWhenUsed="1"/>
+    <w:lsdException w:name="Table List 6" w:semiHidden="1" w:unhideWhenUsed="1"/>
+    <w:lsdException w:name="Table List 7" w:semiHidden="1" w:unhideWhenUsed="1"/>
+    <w:lsdException w:name="Table List 8" w:semiHidden="1" w:unhideWhenUsed="1"/>
+    <w:lsdException w:name="Table 3D effects 1" w:semiHidden="1" w:unhideWhenUsed="1"/>
+    <w:lsdException w:name="Table 3D effects 2" w:semiHidden="1" w:unhideWhenUsed="1"/>
+    <w:lsdException w:name="Table 3D effects 3" w:semiHidden="1" w:unhideWhenUsed="1"/>
+    <w:lsdException w:name="Table Contemporary" w:semiHidden="1" w:unhideWhenUsed="1"/>
+    <w:lsdException w:name="Table Elegant" w:semiHidden="1" w:unhideWhenUsed="1"/>
+    <w:lsdException w:name="Table Professional" w:semiHidden="1" w:unhideWhenUsed="1"/>
+    <w:lsdException w:name="Table Subtle 1" w:semiHidden="1" w:unhideWhenUsed="1"/>
+    <w:lsdException w:name="Table Subtle 2" w:semiHidden="1" w:unhideWhenUsed="1"/>
+    <w:lsdException w:name="Table Web 1" w:semiHidden="1" w:unhideWhenUsed="1"/>
+    <w:lsdException w:name="Table Web 2" w:semiHidden="1" w:unhideWhenUsed="1"/>
+    <w:lsdException w:name="Table Web 3" w:semiHidden="1" w:unhideWhenUsed="1"/>
+    <w:lsdException w:name="Balloon Text" w:semiHidden="1" w:unhideWhenUsed="1"/>
+    <w:lsdException w:name="Table Grid" w:uiPriority="39"/>
+    <w:lsdException w:name="Table Theme" w:semiHidden="1" w:unhideWhenUsed="1"/>
+    <w:lsdException w:name="Placeholder Text" w:semiHidden="1"/>
+    <w:lsdException w:name="No Spacing" w:uiPriority="1" w:qFormat="1"/>
+    <w:lsdException w:name="Light Shading" w:uiPriority="60"/>
+    <w:lsdException w:name="Light List" w:uiPriority="61"/>
+    <w:lsdException w:name="Light Grid" w:uiPriority="62"/>
+    <w:lsdException w:name="Medium Shading 1" w:uiPriority="63"/>
+    <w:lsdException w:name="Medium Shading 2" w:uiPriority="64"/>
+    <w:lsdException w:name="Medium List 1" w:uiPriority="65"/>
+    <w:lsdException w:name="Medium List 2" w:uiPriority="66"/>
+    <w:lsdException w:name="Medium Grid 1" w:uiPriority="67"/>
+    <w:lsdException w:name="Medium Grid 2" w:uiPriority="68"/>
+    <w:lsdException w:name="Medium Grid 3" w:uiPriority="69"/>
+    <w:lsdException w:name="Dark List" w:uiPriority="70"/>
+    <w:lsdException w:name="Colorful Shading" w:uiPriority="71"/>
+    <w:lsdException w:name="Colorful List" w:uiPriority="72"/>
+    <w:lsdException w:name="Colorful Grid" w:uiPriority="73"/>
+    <w:lsdException w:name="Light Shading Accent 1" w:uiPriority="60"/>
+    <w:lsdException w:name="Light List Accent 1" w:uiPriority="61"/>
+    <w:lsdException w:name="Light Grid Accent 1" w:uiPriority="62"/>
+    <w:lsdException w:name="Medium Shading 1 Accent 1" w:uiPriority="63"/>
+    <w:lsdException w:name="Medium Shading 2 Accent 1" w:uiPriority="64"/>
+    <w:lsdException w:name="Medium List 1 Accent 1" w:uiPriority="65"/>
+    <w:lsdException w:name="Revision" w:semiHidden="1"/>
+    <w:lsdException w:name="List Paragraph" w:uiPriority="34" w:qFormat="1"/>
+    <w:lsdException w:name="Quote" w:uiPriority="29" w:qFormat="1"/>
+    <w:lsdException w:name="Intense Quote" w:uiPriority="30" w:qFormat="1"/>
+    <w:lsdException w:name="Medium List 2 Accent 1" w:uiPriority="66"/>
+    <w:lsdException w:name="Medium Grid 1 Accent 1" w:uiPriority="67"/>
+    <w:lsdException w:name="Medium Grid 2 Accent 1" w:uiPriority="68"/>
+    <w:lsdException w:name="Medium Grid 3 Accent 1" w:uiPriority="69"/>
+    <w:lsdException w:name="Dark List Accent 1" w:uiPriority="70"/>
+    <w:lsdException w:name="Colorful Shading Accent 1" w:uiPriority="71"/>
+    <w:lsdException w:name="Colorful List Accent 1" w:uiPriority="72"/>
+    <w:lsdException w:name="Colorful Grid Accent 1" w:uiPriority="73"/>
+    <w:lsdException w:name="Light Shading Accent 2" w:uiPriority="60"/>
+    <w:lsdException w:name="Light List Accent 2" w:uiPriority="61"/>
+    <w:lsdException w:name="Light Grid Accent 2" w:uiPriority="62"/>
+    <w:lsdException w:name="Medium Shading 1 Accent 2" w:uiPriority="63"/>
+    <w:lsdException w:name="Medium Shading 2 Accent 2" w:uiPriority="64"/>
+    <w:lsdException w:name="Medium List 1 Accent 2" w:uiPriority="65"/>
+    <w:lsdException w:name="Medium List 2 Accent 2" w:uiPriority="66"/>
+    <w:lsdException w:name="Medium Grid 1 Accent 2" w:uiPriority="67"/>
+    <w:lsdException w:name="Medium Grid 2 Accent 2" w:uiPriority="68"/>
+    <w:lsdException w:name="Medium Grid 3 Accent 2" w:uiPriority="69"/>
+    <w:lsdException w:name="Dark List Accent 2" w:uiPriority="70"/>
+    <w:lsdException w:name="Colorful Shading Accent 2" w:uiPriority="71"/>
+    <w:lsdException w:name="Colorful List Accent 2" w:uiPriority="72"/>
+    <w:lsdException w:name="Colorful Grid Accent 2" w:uiPriority="73"/>
+    <w:lsdException w:name="Light Shading Accent 3" w:uiPriority="60"/>
+    <w:lsdException w:name="Light List Accent 3" w:uiPriority="61"/>
+    <w:lsdException w:name="Light Grid Accent 3" w:uiPriority="62"/>
+    <w:lsdException w:name="Medium Shading 1 Accent 3" w:uiPriority="63"/>
+    <w:lsdException w:name="Medium Shading 2 Accent 3" w:uiPriority="64"/>
+    <w:lsdException w:name="Medium List 1 Accent 3" w:uiPriority="65"/>
+    <w:lsdException w:name="Medium List 2 Accent 3" w:uiPriority="66"/>
+    <w:lsdException w:name="Medium Grid 1 Accent 3" w:uiPriority="67"/>
+    <w:lsdException w:name="Medium Grid 2 Accent 3" w:uiPriority="68"/>
+    <w:lsdException w:name="Medium Grid 3 Accent 3" w:uiPriority="69"/>
+    <w:lsdException w:name="Dark List Accent 3" w:uiPriority="70"/>
+    <w:lsdException w:name="Colorful Shading Accent 3" w:uiPriority="71"/>
+    <w:lsdException w:name="Colorful List Accent 3" w:uiPriority="72"/>
+    <w:lsdException w:name="Colorful Grid Accent 3" w:uiPriority="73"/>
+    <w:lsdException w:name="Light Shading Accent 4" w:uiPriority="60"/>
+    <w:lsdException w:name="Light List Accent 4" w:uiPriority="61"/>
+    <w:lsdException w:name="Light Grid Accent 4" w:uiPriority="62"/>
+    <w:lsdException w:name="Medium Shading 1 Accent 4" w:uiPriority="63"/>
+    <w:lsdException w:name="Medium Shading 2 Accent 4" w:uiPriority="64"/>
+    <w:lsdException w:name="Medium List 1 Accent 4" w:uiPriority="65"/>
+    <w:lsdException w:name="Medium List 2 Accent 4" w:uiPriority="66"/>
+    <w:lsdException w:name="Medium Grid 1 Accent 4" w:uiPriority="67"/>
+    <w:lsdException w:name="Medium Grid 2 Accent 4" w:uiPriority="68"/>
+    <w:lsdException w:name="Medium Grid 3 Accent 4" w:uiPriority="69"/>
+    <w:lsdException w:name="Dark List Accent 4" w:uiPriority="70"/>
+    <w:lsdException w:name="Colorful Shading Accent 4" w:uiPriority="71"/>
+    <w:lsdException w:name="Colorful List Accent 4" w:uiPriority="72"/>
+    <w:lsdException w:name="Colorful Grid Accent 4" w:uiPriority="73"/>
+    <w:lsdException w:name="Light Shading Accent 5" w:uiPriority="60"/>
+    <w:lsdException w:name="Light List Accent 5" w:uiPriority="61"/>
+    <w:lsdException w:name="Light Grid Accent 5" w:uiPriority="62"/>
+    <w:lsdException w:name="Medium Shading 1 Accent 5" w:uiPriority="63"/>
+    <w:lsdException w:name="Medium Shading 2 Accent 5" w:uiPriority="64"/>
+    <w:lsdException w:name="Medium List 1 Accent 5" w:uiPriority="65"/>
+    <w:lsdException w:name="Medium List 2 Accent 5" w:uiPriority="66"/>
+    <w:lsdException w:name="Medium Grid 1 Accent 5" w:uiPriority="67"/>
+    <w:lsdException w:name="Medium Grid 2 Accent 5" w:uiPriority="68"/>
+    <w:lsdException w:name="Medium Grid 3 Accent 5" w:uiPriority="69"/>
+    <w:lsdException w:name="Dark List Accent 5" w:uiPriority="70"/>
+    <w:lsdException w:name="Colorful Shading Accent 5" w:uiPriority="71"/>
+    <w:lsdException w:name="Colorful List Accent 5" w:uiPriority="72"/>
+    <w:lsdException w:name="Colorful Grid Accent 5" w:uiPriority="73"/>
+    <w:lsdException w:name="Light Shading Accent 6" w:uiPriority="60"/>
+    <w:lsdException w:name="Light List Accent 6" w:uiPriority="61"/>
+    <w:lsdException w:name="Light Grid Accent 6" w:uiPriority="62"/>
+    <w:lsdException w:name="Medium Shading 1 Accent 6" w:uiPriority="63"/>
+    <w:lsdException w:name="Medium Shading 2 Accent 6" w:uiPriority="64"/>
+    <w:lsdException w:name="Medium List 1 Accent 6" w:uiPriority="65"/>
+    <w:lsdException w:name="Medium List 2 Accent 6" w:uiPriority="66"/>
+    <w:lsdException w:name="Medium Grid 1 Accent 6" w:uiPriority="67"/>
+    <w:lsdException w:name="Medium Grid 2 Accent 6" w:uiPriority="68"/>
+    <w:lsdException w:name="Medium Grid 3 Accent 6" w:uiPriority="69"/>
+    <w:lsdException w:name="Dark List Accent 6" w:uiPriority="70"/>
+    <w:lsdException w:name="Colorful Shading Accent 6" w:uiPriority="71"/>
+    <w:lsdException w:name="Colorful List Accent 6" w:uiPriority="72"/>
+    <w:lsdException w:name="Colorful Grid Accent 6" w:uiPriority="73"/>
+    <w:lsdException w:name="Subtle Emphasis" w:uiPriority="19" w:qFormat="1"/>
+    <w:lsdException w:name="Intense Emphasis" w:uiPriority="21" w:qFormat="1"/>
+    <w:lsdException w:name="Subtle Reference" w:uiPriority="31" w:qFormat="1"/>
+    <w:lsdException w:name="Intense Reference" w:uiPriority="32" w:qFormat="1"/>
+    <w:lsdException w:name="Book Title" w:uiPriority="33" w:qFormat="1"/>
+    <w:lsdException w:name="Bibliography" w:semiHidden="1" w:uiPriority="37" w:unhideWhenUsed="1"/>
+    <w:lsdException w:name="TOC Heading" w:semiHidden="1" w:uiPriority="39" w:unhideWhenUsed="1" w:qFormat="1"/>
+    <w:lsdException w:name="Plain Table 1" w:uiPriority="41"/>
+    <w:lsdException w:name="Plain Table 2" w:uiPriority="42"/>
+    <w:lsdException w:name="Plain Table 3" w:uiPriority="43"/>
+    <w:lsdException w:name="Plain Table 4" w:uiPriority="44"/>
+    <w:lsdException w:name="Plain Table 5" w:uiPriority="45"/>
+    <w:lsdException w:name="Grid Table Light" w:uiPriority="40"/>
+    <w:lsdException w:name="Grid Table 1 Light" w:uiPriority="46"/>
+    <w:lsdException w:name="Grid Table 2" w:uiPriority="47"/>
+    <w:lsdException w:name="Grid Table 3" w:uiPriority="48"/>
+    <w:lsdException w:name="Grid Table 4" w:uiPriority="49"/>
+    <w:lsdException w:name="Grid Table 5 Dark" w:uiPriority="50"/>
+    <w:lsdException w:name="Grid Table 6 Colorful" w:uiPriority="51"/>
+    <w:lsdException w:name="Grid Table 7 Colorful" w:uiPriority="52"/>
+    <w:lsdException w:name="Grid Table 1 Light Accent 1" w:uiPriority="46"/>
+    <w:lsdException w:name="Grid Table 2 Accent 1" w:uiPriority="47"/>
+    <w:lsdException w:name="Grid Table 3 Accent 1" w:uiPriority="48"/>
+    <w:lsdException w:name="Grid Table 4 Accent 1" w:uiPriority="49"/>
+    <w:lsdException w:name="Grid Table 5 Dark Accent 1" w:uiPriority="50"/>
+    <w:lsdException w:name="Grid Table 6 Colorful Accent 1" w:uiPriority="51"/>
+    <w:lsdException w:name="Grid Table 7 Colorful Accent 1" w:uiPriority="52"/>
+    <w:lsdException w:name="Grid Table 1 Light Accent 2" w:uiPriority="46"/>
+    <w:lsdException w:name="Grid Table 2 Accent 2" w:uiPriority="47"/>
+    <w:lsdException w:name="Grid Table 3 Accent 2" w:uiPriority="48"/>
+    <w:lsdException w:name="Grid Table 4 Accent 2" w:uiPriority="49"/>
+    <w:lsdException w:name="Grid Table 5 Dark Accent 2" w:uiPriority="50"/>
+    <w:lsdException w:name="Grid Table 6 Colorful Accent 2" w:uiPriority="51"/>
+    <w:lsdException w:name="Grid Table 7 Colorful Accent 2" w:uiPriority="52"/>
+    <w:lsdException w:name="Grid Table 1 Light Accent 3" w:uiPriority="46"/>
+    <w:lsdException w:name="Grid Table 2 Accent 3" w:uiPriority="47"/>
+    <w:lsdException w:name="Grid Table 3 Accent 3" w:uiPriority="48"/>
+    <w:lsdException w:name="Grid Table 4 Accent 3" w:uiPriority="49"/>
+    <w:lsdException w:name="Grid Table 5 Dark Accent 3" w:uiPriority="50"/>
+    <w:lsdException w:name="Grid Table 6 Colorful Accent 3" w:uiPriority="51"/>
+    <w:lsdException w:name="Grid Table 7 Colorful Accent 3" w:uiPriority="52"/>
+    <w:lsdException w:name="Grid Table 1 Light Accent 4" w:uiPriority="46"/>
+    <w:lsdException w:name="Grid Table 2 Accent 4" w:uiPriority="47"/>
+    <w:lsdException w:name="Grid Table 3 Accent 4" w:uiPriority="48"/>
+    <w:lsdException w:name="Grid Table 4 Accent 4" w:uiPriority="49"/>
+    <w:lsdException w:name="Grid Table 5 Dark Accent 4" w:uiPriority="50"/>
+    <w:lsdException w:name="Grid Table 6 Colorful Accent 4" w:uiPriority="51"/>
+    <w:lsdException w:name="Grid Table 7 Colorful Accent 4" w:uiPriority="52"/>
+    <w:lsdException w:name="Grid Table 1 Light Accent 5" w:uiPriority="46"/>
+    <w:lsdException w:name="Grid Table 2 Accent 5" w:uiPriority="47"/>
+    <w:lsdException w:name="Grid Table 3 Accent 5" w:uiPriority="48"/>
+    <w:lsdException w:name="Grid Table 4 Accent 5" w:uiPriority="49"/>
+    <w:lsdException w:name="Grid Table 5 Dark Accent 5" w:uiPriority="50"/>
+    <w:lsdException w:name="Grid Table 6 Colorful Accent 5" w:uiPriority="51"/>
+    <w:lsdException w:name="Grid Table 7 Colorful Accent 5" w:uiPriority="52"/>
+    <w:lsdException w:name="Grid Table 1 Light Accent 6" w:uiPriority="46"/>
+    <w:lsdException w:name="Grid Table 2 Accent 6" w:uiPriority="47"/>
+    <w:lsdException w:name="Grid Table 3 Accent 6" w:uiPriority="48"/>
+    <w:lsdException w:name="Grid Table 4 Accent 6" w:uiPriority="49"/>
+    <w:lsdException w:name="Grid Table 5 Dark Accent 6" w:uiPriority="50"/>
+    <w:lsdException w:name="Grid Table 6 Colorful Accent 6" w:uiPriority="51"/>
+    <w:lsdException w:name="Grid Table 7 Colorful Accent 6" w:uiPriority="52"/>
+    <w:lsdException w:name="List Table 1 Light" w:uiPriority="46"/>
+    <w:lsdException w:name="List Table 2" w:uiPriority="47"/>
+    <w:lsdException w:name="List Table 3" w:uiPriority="48"/>
+    <w:lsdException w:name="List Table 4" w:uiPriority="49"/>
+    <w:lsdException w:name="List Table 5 Dark" w:uiPriority="50"/>
+    <w:lsdException w:name="List Table 6 Colorful" w:uiPriority="51"/>
+    <w:lsdException w:name="List Table 7 Colorful" w:uiPriority="52"/>
+    <w:lsdException w:name="List Table 1 Light Accent 1" w:uiPriority="46"/>
+    <w:lsdException w:name="List Table 2 Accent 1" w:uiPriority="47"/>
+    <w:lsdException w:name="List Table 3 Accent 1" w:uiPriority="48"/>
+    <w:lsdException w:name="List Table 4 Accent 1" w:uiPriority="49"/>
+    <w:lsdException w:name="List Table 5 Dark Accent 1" w:uiPriority="50"/>
+    <w:lsdException w:name="List Table 6 Colorful Accent 1" w:uiPriority="51"/>
+    <w:lsdException w:name="List Table 7 Colorful Accent 1" w:uiPriority="52"/>
+    <w:lsdException w:name="List Table 1 Light Accent 2" w:uiPriority="46"/>
+    <w:lsdException w:name="List Table 2 Accent 2" w:uiPriority="47"/>
+    <w:lsdException w:name="List Table 3 Accent 2" w:uiPriority="48"/>
+    <w:lsdException w:name="List Table 4 Accent 2" w:uiPriority="49"/>
+    <w:lsdException w:name="List Table 5 Dark Accent 2" w:uiPriority="50"/>
+    <w:lsdException w:name="List Table 6 Colorful Accent 2" w:uiPriority="51"/>
+    <w:lsdException w:name="List Table 7 Colorful Accent 2" w:uiPriority="52"/>
+    <w:lsdException w:name="List Table 1 Light Accent 3" w:uiPriority="46"/>
+    <w:lsdException w:name="List Table 2 Accent 3" w:uiPriority="47"/>
+    <w:lsdException w:name="List Table 3 Accent 3" w:uiPriority="48"/>
+    <w:lsdException w:name="List Table 4 Accent 3" w:uiPriority="49"/>
+    <w:lsdException w:name="List Table 5 Dark Accent 3" w:uiPriority="50"/>
+    <w:lsdException w:name="List Table 6 Colorful Accent 3" w:uiPriority="51"/>
+    <w:lsdException w:name="List Table 7 Colorful Accent 3" w:uiPriority="52"/>
+    <w:lsdException w:name="List Table 1 Light Accent 4" w:uiPriority="46"/>
+    <w:lsdException w:name="List Table 2 Accent 4" w:uiPriority="47"/>
+    <w:lsdException w:name="List Table 3 Accent 4" w:uiPriority="48"/>
+    <w:lsdException w:name="List Table 4 Accent 4" w:uiPriority="49"/>
+    <w:lsdException w:name="List Table 5 Dark Accent 4" w:uiPriority="50"/>
+    <w:lsdException w:name="List Table 6 Colorful Accent 4" w:uiPriority="51"/>
+    <w:lsdException w:name="List Table 7 Colorful Accent 4" w:uiPriority="52"/>
+    <w:lsdException w:name="List Table 1 Light Accent 5" w:uiPriority="46"/>
+    <w:lsdException w:name="List Table 2 Accent 5" w:uiPriority="47"/>
+    <w:lsdException w:name="List Table 3 Accent 5" w:uiPriority="48"/>
+    <w:lsdException w:name="List Table 4 Accent 5" w:uiPriority="49"/>
+    <w:lsdException w:name="List Table 5 Dark Accent 5" w:uiPriority="50"/>
+    <w:lsdException w:name="List Table 6 Colorful Accent 5" w:uiPriority="51"/>
+    <w:lsdException w:name="List Table 7 Colorful Accent 5" w:uiPriority="52"/>
+    <w:lsdException w:name="List Table 1 Light Accent 6" w:uiPriority="46"/>
+    <w:lsdException w:name="List Table 2 Accent 6" w:uiPriority="47"/>
+    <w:lsdException w:name="List Table 3 Accent 6" w:uiPriority="48"/>
+    <w:lsdException w:name="List Table 4 Accent 6" w:uiPriority="49"/>
+    <w:lsdException w:name="List Table 5 Dark Accent 6" w:uiPriority="50"/>
+    <w:lsdException w:name="List Table 6 Colorful Accent 6" w:uiPriority="51"/>
+    <w:lsdException w:name="List Table 7 Colorful Accent 6" w:uiPriority="52"/>
   </w:latentStyles>
   <w:style w:type="paragraph" w:default="1" w:styleId="a">
     <w:name w:val="Normal"/>
@@ -6117,7 +6343,6 @@
     <w:uiPriority w:val="99"/>
     <w:semiHidden/>
     <w:unhideWhenUsed/>
-    <w:qFormat/>
     <w:tblPr>
       <w:tblInd w:w="0" w:type="dxa"/>
       <w:tblCellMar>
@@ -6502,7 +6727,7 @@
   <a:extraClrSchemeLst/>
   <a:extLst>
     <a:ext uri="{05A4C25C-085E-4340-85A3-A5531E510DB2}">
-      <thm15:themeFamily xmlns:thm15="http://schemas.microsoft.com/office/thememl/2012/main" xmlns="" name="Office Theme" id="{62F939B6-93AF-4DB8-9C6B-D6C7DFDC589F}" vid="{4A3C46E8-61CC-4603-A589-7422A47A8E4A}"/>
+      <thm15:themeFamily xmlns:thm15="http://schemas.microsoft.com/office/thememl/2012/main" name="Office Theme" id="{62F939B6-93AF-4DB8-9C6B-D6C7DFDC589F}" vid="{4A3C46E8-61CC-4603-A589-7422A47A8E4A}"/>
     </a:ext>
   </a:extLst>
 </a:theme>

</xml_diff>